<commit_message>
Update Postman The Complete Guide - REST API Testing.docx
</commit_message>
<xml_diff>
--- a/Useful materials/Postman The Complete Guide - REST API Testing.docx
+++ b/Useful materials/Postman The Complete Guide - REST API Testing.docx
@@ -130,6 +130,7 @@
           <w:lang w:val="en-US"/>
         </w:rPr>
       </w:pPr>
+      <w:proofErr w:type="spellStart"/>
       <w:r>
         <w:rPr>
           <w:rFonts w:ascii="Arial" w:hAnsi="Arial" w:cs="Arial"/>
@@ -138,7 +139,18 @@
           <w:shd w:val="clear" w:color="auto" w:fill="FFFFFF"/>
           <w:lang w:val="en-US"/>
         </w:rPr>
-        <w:t xml:space="preserve">Snipets &gt; </w:t>
+        <w:t>Snipets</w:t>
+      </w:r>
+      <w:proofErr w:type="spellEnd"/>
+      <w:r>
+        <w:rPr>
+          <w:rFonts w:ascii="Arial" w:hAnsi="Arial" w:cs="Arial"/>
+          <w:color w:val="1B1B1B"/>
+          <w:spacing w:val="-1"/>
+          <w:shd w:val="clear" w:color="auto" w:fill="FFFFFF"/>
+          <w:lang w:val="en-US"/>
+        </w:rPr>
+        <w:t xml:space="preserve"> &gt; </w:t>
       </w:r>
       <w:r>
         <w:rPr>
@@ -247,6 +259,8 @@
         </w:rPr>
         <w:t> </w:t>
       </w:r>
+      <w:proofErr w:type="spellStart"/>
+      <w:proofErr w:type="gramStart"/>
       <w:r>
         <w:rPr>
           <w:rFonts w:ascii="Courier New" w:eastAsia="Times New Roman" w:hAnsi="Courier New" w:cs="Courier New"/>
@@ -277,6 +291,7 @@
         </w:rPr>
         <w:t>response</w:t>
       </w:r>
+      <w:proofErr w:type="gramEnd"/>
       <w:r>
         <w:rPr>
           <w:rFonts w:ascii="Courier New" w:eastAsia="Times New Roman" w:hAnsi="Courier New" w:cs="Courier New"/>
@@ -297,6 +312,7 @@
         </w:rPr>
         <w:t>json</w:t>
       </w:r>
+      <w:proofErr w:type="spellEnd"/>
       <w:r>
         <w:rPr>
           <w:rFonts w:ascii="Courier New" w:eastAsia="Times New Roman" w:hAnsi="Courier New" w:cs="Courier New"/>
@@ -320,6 +336,8 @@
           <w:lang w:val="en-US" w:eastAsia="ru-RU"/>
         </w:rPr>
       </w:pPr>
+      <w:proofErr w:type="spellStart"/>
+      <w:proofErr w:type="gramStart"/>
       <w:r>
         <w:rPr>
           <w:rFonts w:ascii="Courier New" w:eastAsia="Times New Roman" w:hAnsi="Courier New" w:cs="Courier New"/>
@@ -370,6 +388,7 @@
         </w:rPr>
         <w:t>set</w:t>
       </w:r>
+      <w:proofErr w:type="spellEnd"/>
       <w:r>
         <w:rPr>
           <w:rFonts w:ascii="Courier New" w:eastAsia="Times New Roman" w:hAnsi="Courier New" w:cs="Courier New"/>
@@ -380,6 +399,7 @@
         </w:rPr>
         <w:t>(</w:t>
       </w:r>
+      <w:proofErr w:type="gramEnd"/>
       <w:r>
         <w:rPr>
           <w:rFonts w:ascii="Courier New" w:eastAsia="Times New Roman" w:hAnsi="Courier New" w:cs="Courier New"/>
@@ -388,7 +408,29 @@
           <w:szCs w:val="18"/>
           <w:lang w:val="en-US" w:eastAsia="ru-RU"/>
         </w:rPr>
-        <w:t>"uuid"</w:t>
+        <w:t>"</w:t>
+      </w:r>
+      <w:proofErr w:type="spellStart"/>
+      <w:r>
+        <w:rPr>
+          <w:rFonts w:ascii="Courier New" w:eastAsia="Times New Roman" w:hAnsi="Courier New" w:cs="Courier New"/>
+          <w:color w:val="E6DB74"/>
+          <w:sz w:val="18"/>
+          <w:szCs w:val="18"/>
+          <w:lang w:val="en-US" w:eastAsia="ru-RU"/>
+        </w:rPr>
+        <w:t>uuid</w:t>
+      </w:r>
+      <w:proofErr w:type="spellEnd"/>
+      <w:r>
+        <w:rPr>
+          <w:rFonts w:ascii="Courier New" w:eastAsia="Times New Roman" w:hAnsi="Courier New" w:cs="Courier New"/>
+          <w:color w:val="E6DB74"/>
+          <w:sz w:val="18"/>
+          <w:szCs w:val="18"/>
+          <w:lang w:val="en-US" w:eastAsia="ru-RU"/>
+        </w:rPr>
+        <w:t>"</w:t>
       </w:r>
       <w:r>
         <w:rPr>
@@ -400,6 +442,7 @@
         </w:rPr>
         <w:t>, </w:t>
       </w:r>
+      <w:proofErr w:type="spellStart"/>
       <w:r>
         <w:rPr>
           <w:rFonts w:ascii="Courier New" w:eastAsia="Times New Roman" w:hAnsi="Courier New" w:cs="Courier New"/>
@@ -430,6 +473,7 @@
         </w:rPr>
         <w:t>uuid</w:t>
       </w:r>
+      <w:proofErr w:type="spellEnd"/>
       <w:r>
         <w:rPr>
           <w:rFonts w:ascii="Courier New" w:eastAsia="Times New Roman" w:hAnsi="Courier New" w:cs="Courier New"/>
@@ -714,7 +758,33 @@
           <w:szCs w:val="18"/>
           <w:lang w:val="en-US" w:eastAsia="ru-RU"/>
         </w:rPr>
-        <w:t>{{uuid}}</w:t>
+        <w:t>{{</w:t>
+      </w:r>
+      <w:proofErr w:type="spellStart"/>
+      <w:r>
+        <w:rPr>
+          <w:rFonts w:ascii="Courier New" w:eastAsia="Times New Roman" w:hAnsi="Courier New" w:cs="Courier New"/>
+          <w:i/>
+          <w:iCs/>
+          <w:color w:val="F26B3A"/>
+          <w:sz w:val="18"/>
+          <w:szCs w:val="18"/>
+          <w:lang w:val="en-US" w:eastAsia="ru-RU"/>
+        </w:rPr>
+        <w:t>uuid</w:t>
+      </w:r>
+      <w:proofErr w:type="spellEnd"/>
+      <w:r>
+        <w:rPr>
+          <w:rFonts w:ascii="Courier New" w:eastAsia="Times New Roman" w:hAnsi="Courier New" w:cs="Courier New"/>
+          <w:i/>
+          <w:iCs/>
+          <w:color w:val="F26B3A"/>
+          <w:sz w:val="18"/>
+          <w:szCs w:val="18"/>
+          <w:lang w:val="en-US" w:eastAsia="ru-RU"/>
+        </w:rPr>
+        <w:t>}}</w:t>
       </w:r>
       <w:r>
         <w:rPr>
@@ -771,6 +841,7 @@
           <w:lang w:val="en-US"/>
         </w:rPr>
       </w:pPr>
+      <w:proofErr w:type="spellStart"/>
       <w:r>
         <w:rPr>
           <w:rFonts w:ascii="Arial" w:hAnsi="Arial" w:cs="Arial"/>
@@ -779,7 +850,18 @@
           <w:shd w:val="clear" w:color="auto" w:fill="FFFFFF"/>
           <w:lang w:val="en-US"/>
         </w:rPr>
-        <w:t xml:space="preserve">Snipets &gt; </w:t>
+        <w:t>Snipets</w:t>
+      </w:r>
+      <w:proofErr w:type="spellEnd"/>
+      <w:r>
+        <w:rPr>
+          <w:rFonts w:ascii="Arial" w:hAnsi="Arial" w:cs="Arial"/>
+          <w:color w:val="1B1B1B"/>
+          <w:spacing w:val="-1"/>
+          <w:shd w:val="clear" w:color="auto" w:fill="FFFFFF"/>
+          <w:lang w:val="en-US"/>
+        </w:rPr>
+        <w:t xml:space="preserve"> &gt; </w:t>
       </w:r>
       <w:r>
         <w:rPr>
@@ -827,6 +909,7 @@
           <w:lang w:val="en-US" w:eastAsia="ru-RU"/>
         </w:rPr>
       </w:pPr>
+      <w:proofErr w:type="spellStart"/>
       <w:r>
         <w:rPr>
           <w:rFonts w:ascii="Courier New" w:eastAsia="Times New Roman" w:hAnsi="Courier New" w:cs="Courier New"/>
@@ -847,6 +930,7 @@
         </w:rPr>
         <w:t>.</w:t>
       </w:r>
+      <w:proofErr w:type="gramStart"/>
       <w:r>
         <w:rPr>
           <w:rFonts w:ascii="Courier New" w:eastAsia="Times New Roman" w:hAnsi="Courier New" w:cs="Courier New"/>
@@ -857,6 +941,7 @@
         </w:rPr>
         <w:t>test</w:t>
       </w:r>
+      <w:proofErr w:type="spellEnd"/>
       <w:r>
         <w:rPr>
           <w:rFonts w:ascii="Courier New" w:eastAsia="Times New Roman" w:hAnsi="Courier New" w:cs="Courier New"/>
@@ -867,6 +952,7 @@
         </w:rPr>
         <w:t>(</w:t>
       </w:r>
+      <w:proofErr w:type="gramEnd"/>
       <w:r>
         <w:rPr>
           <w:rFonts w:ascii="Courier New" w:eastAsia="Times New Roman" w:hAnsi="Courier New" w:cs="Courier New"/>
@@ -932,6 +1018,8 @@
         </w:rPr>
         <w:t>    </w:t>
       </w:r>
+      <w:proofErr w:type="spellStart"/>
+      <w:proofErr w:type="gramStart"/>
       <w:r>
         <w:rPr>
           <w:rFonts w:ascii="Courier New" w:eastAsia="Times New Roman" w:hAnsi="Courier New" w:cs="Courier New"/>
@@ -1002,6 +1090,7 @@
         </w:rPr>
         <w:t>have</w:t>
       </w:r>
+      <w:proofErr w:type="gramEnd"/>
       <w:r>
         <w:rPr>
           <w:rFonts w:ascii="Courier New" w:eastAsia="Times New Roman" w:hAnsi="Courier New" w:cs="Courier New"/>
@@ -1022,6 +1111,7 @@
         </w:rPr>
         <w:t>status</w:t>
       </w:r>
+      <w:proofErr w:type="spellEnd"/>
       <w:r>
         <w:rPr>
           <w:rFonts w:ascii="Courier New" w:eastAsia="Times New Roman" w:hAnsi="Courier New" w:cs="Courier New"/>
@@ -1222,7 +1312,27 @@
           <w:spacing w:val="-1"/>
           <w:shd w:val="clear" w:color="auto" w:fill="FFFFFF"/>
         </w:rPr>
-        <w:t>адресом сохранена как переменная коллекции (Не глобальная) то запрос будет фэйлится пока не будет сохранен в этой коллекции</w:t>
+        <w:t>адресом сохранена как переменная коллекции (Не глобальная</w:t>
+      </w:r>
+      <w:proofErr w:type="gramStart"/>
+      <w:r>
+        <w:rPr>
+          <w:rFonts w:ascii="Arial" w:hAnsi="Arial" w:cs="Arial"/>
+          <w:color w:val="1B1B1B"/>
+          <w:spacing w:val="-1"/>
+          <w:shd w:val="clear" w:color="auto" w:fill="FFFFFF"/>
+        </w:rPr>
+        <w:t>)</w:t>
+      </w:r>
+      <w:proofErr w:type="gramEnd"/>
+      <w:r>
+        <w:rPr>
+          <w:rFonts w:ascii="Arial" w:hAnsi="Arial" w:cs="Arial"/>
+          <w:color w:val="1B1B1B"/>
+          <w:spacing w:val="-1"/>
+          <w:shd w:val="clear" w:color="auto" w:fill="FFFFFF"/>
+        </w:rPr>
+        <w:t xml:space="preserve"> то запрос будет фэйлится пока не будет сохранен в этой коллекции</w:t>
       </w:r>
     </w:p>
     <w:p>
@@ -1246,7 +1356,31 @@
           <w:shd w:val="clear" w:color="auto" w:fill="212121"/>
           <w:lang w:val="en-US"/>
         </w:rPr>
-        <w:t>{{baseUrl}}</w:t>
+        <w:t>{{</w:t>
+      </w:r>
+      <w:proofErr w:type="spellStart"/>
+      <w:r>
+        <w:rPr>
+          <w:rStyle w:val="resolvedvariable"/>
+          <w:rFonts w:ascii="Segoe UI" w:hAnsi="Segoe UI" w:cs="Segoe UI"/>
+          <w:sz w:val="18"/>
+          <w:szCs w:val="18"/>
+          <w:shd w:val="clear" w:color="auto" w:fill="212121"/>
+          <w:lang w:val="en-US"/>
+        </w:rPr>
+        <w:t>baseUrl</w:t>
+      </w:r>
+      <w:proofErr w:type="spellEnd"/>
+      <w:r>
+        <w:rPr>
+          <w:rStyle w:val="resolvedvariable"/>
+          <w:rFonts w:ascii="Segoe UI" w:hAnsi="Segoe UI" w:cs="Segoe UI"/>
+          <w:sz w:val="18"/>
+          <w:szCs w:val="18"/>
+          <w:shd w:val="clear" w:color="auto" w:fill="212121"/>
+          <w:lang w:val="en-US"/>
+        </w:rPr>
+        <w:t>}}</w:t>
       </w:r>
       <w:r>
         <w:rPr>
@@ -1373,6 +1507,8 @@
         </w:rPr>
         <w:t> </w:t>
       </w:r>
+      <w:proofErr w:type="spellStart"/>
+      <w:proofErr w:type="gramStart"/>
       <w:r>
         <w:rPr>
           <w:rFonts w:ascii="Courier New" w:eastAsia="Times New Roman" w:hAnsi="Courier New" w:cs="Courier New"/>
@@ -1403,6 +1539,7 @@
         </w:rPr>
         <w:t>response</w:t>
       </w:r>
+      <w:proofErr w:type="gramEnd"/>
       <w:r>
         <w:rPr>
           <w:rFonts w:ascii="Courier New" w:eastAsia="Times New Roman" w:hAnsi="Courier New" w:cs="Courier New"/>
@@ -1423,6 +1560,7 @@
         </w:rPr>
         <w:t>json</w:t>
       </w:r>
+      <w:proofErr w:type="spellEnd"/>
       <w:r>
         <w:rPr>
           <w:rFonts w:ascii="Courier New" w:eastAsia="Times New Roman" w:hAnsi="Courier New" w:cs="Courier New"/>
@@ -1446,6 +1584,8 @@
           <w:lang w:val="en-US" w:eastAsia="ru-RU"/>
         </w:rPr>
       </w:pPr>
+      <w:proofErr w:type="spellStart"/>
+      <w:proofErr w:type="gramStart"/>
       <w:r>
         <w:rPr>
           <w:rFonts w:ascii="Courier New" w:eastAsia="Times New Roman" w:hAnsi="Courier New" w:cs="Courier New"/>
@@ -1496,6 +1636,7 @@
         </w:rPr>
         <w:t>set</w:t>
       </w:r>
+      <w:proofErr w:type="spellEnd"/>
       <w:r>
         <w:rPr>
           <w:rFonts w:ascii="Courier New" w:eastAsia="Times New Roman" w:hAnsi="Courier New" w:cs="Courier New"/>
@@ -1506,6 +1647,7 @@
         </w:rPr>
         <w:t>(</w:t>
       </w:r>
+      <w:proofErr w:type="gramEnd"/>
       <w:r>
         <w:rPr>
           <w:rFonts w:ascii="Courier New" w:eastAsia="Times New Roman" w:hAnsi="Courier New" w:cs="Courier New"/>
@@ -1514,7 +1656,29 @@
           <w:szCs w:val="18"/>
           <w:lang w:val="en-US" w:eastAsia="ru-RU"/>
         </w:rPr>
-        <w:t>"apiToken"</w:t>
+        <w:t>"</w:t>
+      </w:r>
+      <w:proofErr w:type="spellStart"/>
+      <w:r>
+        <w:rPr>
+          <w:rFonts w:ascii="Courier New" w:eastAsia="Times New Roman" w:hAnsi="Courier New" w:cs="Courier New"/>
+          <w:color w:val="E6DB74"/>
+          <w:sz w:val="18"/>
+          <w:szCs w:val="18"/>
+          <w:lang w:val="en-US" w:eastAsia="ru-RU"/>
+        </w:rPr>
+        <w:t>apiToken</w:t>
+      </w:r>
+      <w:proofErr w:type="spellEnd"/>
+      <w:r>
+        <w:rPr>
+          <w:rFonts w:ascii="Courier New" w:eastAsia="Times New Roman" w:hAnsi="Courier New" w:cs="Courier New"/>
+          <w:color w:val="E6DB74"/>
+          <w:sz w:val="18"/>
+          <w:szCs w:val="18"/>
+          <w:lang w:val="en-US" w:eastAsia="ru-RU"/>
+        </w:rPr>
+        <w:t>"</w:t>
       </w:r>
       <w:r>
         <w:rPr>
@@ -1526,6 +1690,7 @@
         </w:rPr>
         <w:t>, </w:t>
       </w:r>
+      <w:proofErr w:type="spellStart"/>
       <w:r>
         <w:rPr>
           <w:rFonts w:ascii="Courier New" w:eastAsia="Times New Roman" w:hAnsi="Courier New" w:cs="Courier New"/>
@@ -1556,6 +1721,7 @@
         </w:rPr>
         <w:t>accessToken</w:t>
       </w:r>
+      <w:proofErr w:type="spellEnd"/>
       <w:r>
         <w:rPr>
           <w:rFonts w:ascii="Courier New" w:eastAsia="Times New Roman" w:hAnsi="Courier New" w:cs="Courier New"/>
@@ -2032,21 +2198,7 @@
         </w:rPr>
         <w:t>), by giving context (like </w:t>
       </w:r>
-      <w:hyperlink r:id="rId14" w:history="1">
-        <w:r>
-          <w:rPr>
-            <w:rFonts w:ascii="Consolas" w:eastAsia="Times New Roman" w:hAnsi="Consolas" w:cs="Courier New"/>
-            <w:color w:val="005282"/>
-            <w:spacing w:val="-1"/>
-            <w:sz w:val="20"/>
-            <w:szCs w:val="20"/>
-            <w:u w:val="single"/>
-            <w:shd w:val="clear" w:color="auto" w:fill="F4F4F4"/>
-            <w:lang w:val="en-US" w:eastAsia="ru-RU"/>
-          </w:rPr>
-          <w:t>Referer</w:t>
-        </w:r>
-      </w:hyperlink>
+      <w:proofErr w:type="spellStart"/>
       <w:r>
         <w:rPr>
           <w:rFonts w:ascii="Arial" w:eastAsia="Times New Roman" w:hAnsi="Arial" w:cs="Arial"/>
@@ -2054,11 +2206,69 @@
           <w:spacing w:val="-1"/>
           <w:sz w:val="24"/>
           <w:szCs w:val="24"/>
+          <w:lang w:eastAsia="ru-RU"/>
+        </w:rPr>
+        <w:fldChar w:fldCharType="begin"/>
+      </w:r>
+      <w:r>
+        <w:rPr>
+          <w:rFonts w:ascii="Arial" w:eastAsia="Times New Roman" w:hAnsi="Arial" w:cs="Arial"/>
+          <w:color w:val="1B1B1B"/>
+          <w:spacing w:val="-1"/>
+          <w:sz w:val="24"/>
+          <w:szCs w:val="24"/>
+          <w:lang w:val="en-US" w:eastAsia="ru-RU"/>
+        </w:rPr>
+        <w:instrText xml:space="preserve"> HYPERLINK "https://developer.mozilla.org/en-US/docs/Web/HTTP/Headers/Referer" </w:instrText>
+      </w:r>
+      <w:r>
+        <w:rPr>
+          <w:rFonts w:ascii="Arial" w:eastAsia="Times New Roman" w:hAnsi="Arial" w:cs="Arial"/>
+          <w:color w:val="1B1B1B"/>
+          <w:spacing w:val="-1"/>
+          <w:sz w:val="24"/>
+          <w:szCs w:val="24"/>
+          <w:lang w:eastAsia="ru-RU"/>
+        </w:rPr>
+        <w:fldChar w:fldCharType="separate"/>
+      </w:r>
+      <w:r>
+        <w:rPr>
+          <w:rFonts w:ascii="Consolas" w:eastAsia="Times New Roman" w:hAnsi="Consolas" w:cs="Courier New"/>
+          <w:color w:val="005282"/>
+          <w:spacing w:val="-1"/>
+          <w:sz w:val="20"/>
+          <w:szCs w:val="20"/>
+          <w:u w:val="single"/>
+          <w:shd w:val="clear" w:color="auto" w:fill="F4F4F4"/>
+          <w:lang w:val="en-US" w:eastAsia="ru-RU"/>
+        </w:rPr>
+        <w:t>Referer</w:t>
+      </w:r>
+      <w:proofErr w:type="spellEnd"/>
+      <w:r>
+        <w:rPr>
+          <w:rFonts w:ascii="Arial" w:eastAsia="Times New Roman" w:hAnsi="Arial" w:cs="Arial"/>
+          <w:color w:val="1B1B1B"/>
+          <w:spacing w:val="-1"/>
+          <w:sz w:val="24"/>
+          <w:szCs w:val="24"/>
+          <w:lang w:eastAsia="ru-RU"/>
+        </w:rPr>
+        <w:fldChar w:fldCharType="end"/>
+      </w:r>
+      <w:r>
+        <w:rPr>
+          <w:rFonts w:ascii="Arial" w:eastAsia="Times New Roman" w:hAnsi="Arial" w:cs="Arial"/>
+          <w:color w:val="1B1B1B"/>
+          <w:spacing w:val="-1"/>
+          <w:sz w:val="24"/>
+          <w:szCs w:val="24"/>
           <w:lang w:val="en-US" w:eastAsia="ru-RU"/>
         </w:rPr>
         <w:t>), or by conditionally restricting it (like </w:t>
       </w:r>
-      <w:hyperlink r:id="rId15" w:tooltip="This is a link to an unwritten page" w:history="1">
+      <w:hyperlink r:id="rId14" w:tooltip="This is a link to an unwritten page" w:history="1">
         <w:r>
           <w:rPr>
             <w:rFonts w:ascii="Consolas" w:eastAsia="Times New Roman" w:hAnsi="Consolas" w:cs="Courier New"/>
@@ -2102,7 +2312,7 @@
           <w:lang w:val="en-US" w:eastAsia="ru-RU"/>
         </w:rPr>
       </w:pPr>
-      <w:hyperlink r:id="rId16" w:history="1">
+      <w:hyperlink r:id="rId15" w:history="1">
         <w:r>
           <w:rPr>
             <w:rFonts w:ascii="Arial" w:eastAsia="Times New Roman" w:hAnsi="Arial" w:cs="Arial"/>
@@ -2127,7 +2337,7 @@
         </w:rPr>
         <w:t> like </w:t>
       </w:r>
-      <w:hyperlink r:id="rId17" w:history="1">
+      <w:hyperlink r:id="rId16" w:history="1">
         <w:r>
           <w:rPr>
             <w:rFonts w:ascii="Consolas" w:eastAsia="Times New Roman" w:hAnsi="Consolas" w:cs="Courier New"/>
@@ -2195,7 +2405,7 @@
                     </pic:cNvPicPr>
                   </pic:nvPicPr>
                   <pic:blipFill>
-                    <a:blip r:embed="rId18">
+                    <a:blip r:embed="rId17">
                       <a:extLst>
                         <a:ext uri="{28A0092B-C50C-407E-A947-70E740481C1C}">
                           <a14:useLocalDpi xmlns:a14="http://schemas.microsoft.com/office/drawing/2010/main" val="0"/>
@@ -2271,7 +2481,7 @@
                     </pic:cNvPicPr>
                   </pic:nvPicPr>
                   <pic:blipFill>
-                    <a:blip r:embed="rId19" cstate="print">
+                    <a:blip r:embed="rId18" cstate="print">
                       <a:extLst>
                         <a:ext uri="{28A0092B-C50C-407E-A947-70E740481C1C}">
                           <a14:useLocalDpi xmlns:a14="http://schemas.microsoft.com/office/drawing/2010/main" val="0"/>
@@ -2345,7 +2555,7 @@
                     </pic:cNvPicPr>
                   </pic:nvPicPr>
                   <pic:blipFill>
-                    <a:blip r:embed="rId20" cstate="print">
+                    <a:blip r:embed="rId19" cstate="print">
                       <a:extLst>
                         <a:ext uri="{28A0092B-C50C-407E-A947-70E740481C1C}">
                           <a14:useLocalDpi xmlns:a14="http://schemas.microsoft.com/office/drawing/2010/main" val="0"/>
@@ -2444,6 +2654,7 @@
           <w:lang w:val="en-US" w:eastAsia="ru-RU"/>
         </w:rPr>
       </w:pPr>
+      <w:proofErr w:type="spellStart"/>
       <w:r>
         <w:rPr>
           <w:rFonts w:ascii="Courier New" w:eastAsia="Times New Roman" w:hAnsi="Courier New" w:cs="Courier New"/>
@@ -2464,6 +2675,7 @@
         </w:rPr>
         <w:t>.</w:t>
       </w:r>
+      <w:proofErr w:type="gramStart"/>
       <w:r>
         <w:rPr>
           <w:rFonts w:ascii="Courier New" w:eastAsia="Times New Roman" w:hAnsi="Courier New" w:cs="Courier New"/>
@@ -2476,6 +2688,7 @@
         </w:rPr>
         <w:t>test</w:t>
       </w:r>
+      <w:proofErr w:type="spellEnd"/>
       <w:r>
         <w:rPr>
           <w:rFonts w:ascii="Courier New" w:eastAsia="Times New Roman" w:hAnsi="Courier New" w:cs="Courier New"/>
@@ -2486,6 +2699,7 @@
         </w:rPr>
         <w:t>(</w:t>
       </w:r>
+      <w:proofErr w:type="gramEnd"/>
       <w:r>
         <w:rPr>
           <w:rFonts w:ascii="Courier New" w:eastAsia="Times New Roman" w:hAnsi="Courier New" w:cs="Courier New"/>
@@ -2551,6 +2765,8 @@
         </w:rPr>
         <w:t>    </w:t>
       </w:r>
+      <w:proofErr w:type="spellStart"/>
+      <w:proofErr w:type="gramStart"/>
       <w:r>
         <w:rPr>
           <w:rFonts w:ascii="Courier New" w:eastAsia="Times New Roman" w:hAnsi="Courier New" w:cs="Courier New"/>
@@ -2621,6 +2837,7 @@
         </w:rPr>
         <w:t>have</w:t>
       </w:r>
+      <w:proofErr w:type="gramEnd"/>
       <w:r>
         <w:rPr>
           <w:rFonts w:ascii="Courier New" w:eastAsia="Times New Roman" w:hAnsi="Courier New" w:cs="Courier New"/>
@@ -2629,7 +2846,18 @@
           <w:szCs w:val="18"/>
           <w:lang w:val="en-US" w:eastAsia="ru-RU"/>
         </w:rPr>
-        <w:t>.status(</w:t>
+        <w:t>.status</w:t>
+      </w:r>
+      <w:proofErr w:type="spellEnd"/>
+      <w:r>
+        <w:rPr>
+          <w:rFonts w:ascii="Courier New" w:eastAsia="Times New Roman" w:hAnsi="Courier New" w:cs="Courier New"/>
+          <w:color w:val="000000"/>
+          <w:sz w:val="18"/>
+          <w:szCs w:val="18"/>
+          <w:lang w:val="en-US" w:eastAsia="ru-RU"/>
+        </w:rPr>
+        <w:t>(</w:t>
       </w:r>
       <w:r>
         <w:rPr>
@@ -2796,13 +3024,33 @@
           <w:color w:val="4D4D4C"/>
         </w:rPr>
       </w:pPr>
-      <w:r>
-        <w:rPr>
-          <w:rStyle w:val="HTMLCode"/>
-          <w:rFonts w:ascii="Consolas" w:hAnsi="Consolas"/>
-          <w:color w:val="4D4D4C"/>
-        </w:rPr>
-        <w:t>pm.globals.set(“key”, “value”);</w:t>
+      <w:proofErr w:type="spellStart"/>
+      <w:proofErr w:type="gramStart"/>
+      <w:r>
+        <w:rPr>
+          <w:rStyle w:val="HTMLCode"/>
+          <w:rFonts w:ascii="Consolas" w:hAnsi="Consolas"/>
+          <w:color w:val="4D4D4C"/>
+        </w:rPr>
+        <w:t>pm.globals.set</w:t>
+      </w:r>
+      <w:proofErr w:type="spellEnd"/>
+      <w:r>
+        <w:rPr>
+          <w:rStyle w:val="HTMLCode"/>
+          <w:rFonts w:ascii="Consolas" w:hAnsi="Consolas"/>
+          <w:color w:val="4D4D4C"/>
+        </w:rPr>
+        <w:t>(</w:t>
+      </w:r>
+      <w:proofErr w:type="gramEnd"/>
+      <w:r>
+        <w:rPr>
+          <w:rStyle w:val="HTMLCode"/>
+          <w:rFonts w:ascii="Consolas" w:hAnsi="Consolas"/>
+          <w:color w:val="4D4D4C"/>
+        </w:rPr>
+        <w:t>“key”, “value”);</w:t>
       </w:r>
     </w:p>
     <w:p>
@@ -2839,6 +3087,7 @@
         </w:rPr>
         <w:t>.</w:t>
       </w:r>
+      <w:proofErr w:type="spellStart"/>
       <w:r>
         <w:rPr>
           <w:rStyle w:val="HTMLCode"/>
@@ -2847,6 +3096,7 @@
         </w:rPr>
         <w:t>globals</w:t>
       </w:r>
+      <w:proofErr w:type="spellEnd"/>
       <w:r>
         <w:rPr>
           <w:rStyle w:val="HTMLCode"/>
@@ -2952,13 +3202,33 @@
           <w:color w:val="4D4D4C"/>
         </w:rPr>
       </w:pPr>
-      <w:r>
-        <w:rPr>
-          <w:rStyle w:val="HTMLCode"/>
-          <w:rFonts w:ascii="Consolas" w:hAnsi="Consolas"/>
-          <w:color w:val="4D4D4C"/>
-        </w:rPr>
-        <w:t>pm.environment.set(“key”, “value”);</w:t>
+      <w:proofErr w:type="spellStart"/>
+      <w:proofErr w:type="gramStart"/>
+      <w:r>
+        <w:rPr>
+          <w:rStyle w:val="HTMLCode"/>
+          <w:rFonts w:ascii="Consolas" w:hAnsi="Consolas"/>
+          <w:color w:val="4D4D4C"/>
+        </w:rPr>
+        <w:t>pm.environment.set</w:t>
+      </w:r>
+      <w:proofErr w:type="spellEnd"/>
+      <w:r>
+        <w:rPr>
+          <w:rStyle w:val="HTMLCode"/>
+          <w:rFonts w:ascii="Consolas" w:hAnsi="Consolas"/>
+          <w:color w:val="4D4D4C"/>
+        </w:rPr>
+        <w:t>(</w:t>
+      </w:r>
+      <w:proofErr w:type="gramEnd"/>
+      <w:r>
+        <w:rPr>
+          <w:rStyle w:val="HTMLCode"/>
+          <w:rFonts w:ascii="Consolas" w:hAnsi="Consolas"/>
+          <w:color w:val="4D4D4C"/>
+        </w:rPr>
+        <w:t>“key”, “value”);</w:t>
       </w:r>
     </w:p>
     <w:p>
@@ -3108,13 +3378,33 @@
           <w:color w:val="4D4D4C"/>
         </w:rPr>
       </w:pPr>
-      <w:r>
-        <w:rPr>
-          <w:rStyle w:val="HTMLCode"/>
-          <w:rFonts w:ascii="Consolas" w:hAnsi="Consolas"/>
-          <w:color w:val="4D4D4C"/>
-        </w:rPr>
-        <w:t>pm.variables.set(“key”, “value”);</w:t>
+      <w:proofErr w:type="spellStart"/>
+      <w:proofErr w:type="gramStart"/>
+      <w:r>
+        <w:rPr>
+          <w:rStyle w:val="HTMLCode"/>
+          <w:rFonts w:ascii="Consolas" w:hAnsi="Consolas"/>
+          <w:color w:val="4D4D4C"/>
+        </w:rPr>
+        <w:t>pm.variables.set</w:t>
+      </w:r>
+      <w:proofErr w:type="spellEnd"/>
+      <w:r>
+        <w:rPr>
+          <w:rStyle w:val="HTMLCode"/>
+          <w:rFonts w:ascii="Consolas" w:hAnsi="Consolas"/>
+          <w:color w:val="4D4D4C"/>
+        </w:rPr>
+        <w:t>(</w:t>
+      </w:r>
+      <w:proofErr w:type="gramEnd"/>
+      <w:r>
+        <w:rPr>
+          <w:rStyle w:val="HTMLCode"/>
+          <w:rFonts w:ascii="Consolas" w:hAnsi="Consolas"/>
+          <w:color w:val="4D4D4C"/>
+        </w:rPr>
+        <w:t>“key”, “value”);</w:t>
       </w:r>
     </w:p>
     <w:p>
@@ -3254,8 +3544,19 @@
           <w:bCs/>
           <w:color w:val="111111"/>
         </w:rPr>
-        <w:t xml:space="preserve"> asserts</w:t>
-      </w:r>
+        <w:t xml:space="preserve"> </w:t>
+      </w:r>
+      <w:proofErr w:type="spellStart"/>
+      <w:r>
+        <w:rPr>
+          <w:rFonts w:ascii="Fira Sans" w:hAnsi="Fira Sans"/>
+          <w:b/>
+          <w:bCs/>
+          <w:color w:val="111111"/>
+        </w:rPr>
+        <w:t>asserts</w:t>
+      </w:r>
+      <w:proofErr w:type="spellEnd"/>
     </w:p>
     <w:p>
       <w:pPr>
@@ -3335,6 +3636,7 @@
         </w:rPr>
         <w:t>.</w:t>
       </w:r>
+      <w:proofErr w:type="gramStart"/>
       <w:r>
         <w:rPr>
           <w:rStyle w:val="HTMLCode"/>
@@ -3350,7 +3652,17 @@
           <w:color w:val="4D4D4C"/>
           <w:lang w:val="ru-RU"/>
         </w:rPr>
-        <w:t xml:space="preserve">(“Название теста”, </w:t>
+        <w:t>(</w:t>
+      </w:r>
+      <w:proofErr w:type="gramEnd"/>
+      <w:r>
+        <w:rPr>
+          <w:rStyle w:val="HTMLCode"/>
+          <w:rFonts w:ascii="Consolas" w:hAnsi="Consolas"/>
+          <w:color w:val="4D4D4C"/>
+          <w:lang w:val="ru-RU"/>
+        </w:rPr>
+        <w:t xml:space="preserve">“Название теста”, </w:t>
       </w:r>
       <w:r>
         <w:rPr>
@@ -3406,13 +3718,25 @@
         </w:rPr>
         <w:t xml:space="preserve">    </w:t>
       </w:r>
-      <w:r>
-        <w:rPr>
-          <w:rStyle w:val="HTMLCode"/>
-          <w:rFonts w:ascii="Consolas" w:hAnsi="Consolas"/>
-          <w:color w:val="4D4D4C"/>
-        </w:rPr>
-        <w:t>pm.response.to.be.success;</w:t>
+      <w:proofErr w:type="spellStart"/>
+      <w:proofErr w:type="gramStart"/>
+      <w:r>
+        <w:rPr>
+          <w:rStyle w:val="HTMLCode"/>
+          <w:rFonts w:ascii="Consolas" w:hAnsi="Consolas"/>
+          <w:color w:val="4D4D4C"/>
+        </w:rPr>
+        <w:t>pm.response.to.be.success</w:t>
+      </w:r>
+      <w:proofErr w:type="spellEnd"/>
+      <w:proofErr w:type="gramEnd"/>
+      <w:r>
+        <w:rPr>
+          <w:rStyle w:val="HTMLCode"/>
+          <w:rFonts w:ascii="Consolas" w:hAnsi="Consolas"/>
+          <w:color w:val="4D4D4C"/>
+        </w:rPr>
+        <w:t>;</w:t>
       </w:r>
     </w:p>
     <w:p>
@@ -3437,7 +3761,45 @@
           <w:rFonts w:ascii="Consolas" w:hAnsi="Consolas"/>
           <w:color w:val="4D4D4C"/>
         </w:rPr>
-        <w:t xml:space="preserve">    pm.expect(“value”).to.be.true;</w:t>
+        <w:t xml:space="preserve">    </w:t>
+      </w:r>
+      <w:proofErr w:type="spellStart"/>
+      <w:proofErr w:type="gramStart"/>
+      <w:r>
+        <w:rPr>
+          <w:rStyle w:val="HTMLCode"/>
+          <w:rFonts w:ascii="Consolas" w:hAnsi="Consolas"/>
+          <w:color w:val="4D4D4C"/>
+        </w:rPr>
+        <w:t>pm.expect</w:t>
+      </w:r>
+      <w:proofErr w:type="spellEnd"/>
+      <w:proofErr w:type="gramEnd"/>
+      <w:r>
+        <w:rPr>
+          <w:rStyle w:val="HTMLCode"/>
+          <w:rFonts w:ascii="Consolas" w:hAnsi="Consolas"/>
+          <w:color w:val="4D4D4C"/>
+        </w:rPr>
+        <w:t>(“value”).</w:t>
+      </w:r>
+      <w:proofErr w:type="spellStart"/>
+      <w:r>
+        <w:rPr>
+          <w:rStyle w:val="HTMLCode"/>
+          <w:rFonts w:ascii="Consolas" w:hAnsi="Consolas"/>
+          <w:color w:val="4D4D4C"/>
+        </w:rPr>
+        <w:t>to.be.true</w:t>
+      </w:r>
+      <w:proofErr w:type="spellEnd"/>
+      <w:r>
+        <w:rPr>
+          <w:rStyle w:val="HTMLCode"/>
+          <w:rFonts w:ascii="Consolas" w:hAnsi="Consolas"/>
+          <w:color w:val="4D4D4C"/>
+        </w:rPr>
+        <w:t>;</w:t>
       </w:r>
     </w:p>
     <w:p>
@@ -3462,7 +3824,45 @@
           <w:rFonts w:ascii="Consolas" w:hAnsi="Consolas"/>
           <w:color w:val="4D4D4C"/>
         </w:rPr>
-        <w:t xml:space="preserve">    pm.expect(“other”).to.equal(“other”);</w:t>
+        <w:t xml:space="preserve">    </w:t>
+      </w:r>
+      <w:proofErr w:type="spellStart"/>
+      <w:proofErr w:type="gramStart"/>
+      <w:r>
+        <w:rPr>
+          <w:rStyle w:val="HTMLCode"/>
+          <w:rFonts w:ascii="Consolas" w:hAnsi="Consolas"/>
+          <w:color w:val="4D4D4C"/>
+        </w:rPr>
+        <w:t>pm.expect</w:t>
+      </w:r>
+      <w:proofErr w:type="spellEnd"/>
+      <w:proofErr w:type="gramEnd"/>
+      <w:r>
+        <w:rPr>
+          <w:rStyle w:val="HTMLCode"/>
+          <w:rFonts w:ascii="Consolas" w:hAnsi="Consolas"/>
+          <w:color w:val="4D4D4C"/>
+        </w:rPr>
+        <w:t>(“other”).</w:t>
+      </w:r>
+      <w:proofErr w:type="spellStart"/>
+      <w:r>
+        <w:rPr>
+          <w:rStyle w:val="HTMLCode"/>
+          <w:rFonts w:ascii="Consolas" w:hAnsi="Consolas"/>
+          <w:color w:val="4D4D4C"/>
+        </w:rPr>
+        <w:t>to.equal</w:t>
+      </w:r>
+      <w:proofErr w:type="spellEnd"/>
+      <w:r>
+        <w:rPr>
+          <w:rStyle w:val="HTMLCode"/>
+          <w:rFonts w:ascii="Consolas" w:hAnsi="Consolas"/>
+          <w:color w:val="4D4D4C"/>
+        </w:rPr>
+        <w:t>(“other”);</w:t>
       </w:r>
     </w:p>
     <w:p>
@@ -3544,6 +3944,7 @@
           <w:lang w:val="ru-RU"/>
         </w:rPr>
       </w:pPr>
+      <w:proofErr w:type="gramStart"/>
       <w:r>
         <w:rPr>
           <w:rStyle w:val="HTMLCode"/>
@@ -3559,7 +3960,17 @@
           <w:color w:val="4D4D4C"/>
           <w:lang w:val="ru-RU"/>
         </w:rPr>
-        <w:t>[“Название теста”] = (“</w:t>
+        <w:t>[</w:t>
+      </w:r>
+      <w:proofErr w:type="gramEnd"/>
+      <w:r>
+        <w:rPr>
+          <w:rStyle w:val="HTMLCode"/>
+          <w:rFonts w:ascii="Consolas" w:hAnsi="Consolas"/>
+          <w:color w:val="4D4D4C"/>
+          <w:lang w:val="ru-RU"/>
+        </w:rPr>
+        <w:t>“Название теста”] = (“</w:t>
       </w:r>
       <w:r>
         <w:rPr>
@@ -3611,6 +4022,7 @@
           <w:lang w:val="ru-RU"/>
         </w:rPr>
       </w:pPr>
+      <w:proofErr w:type="gramStart"/>
       <w:r>
         <w:rPr>
           <w:rStyle w:val="HTMLCode"/>
@@ -3626,7 +4038,17 @@
           <w:color w:val="4D4D4C"/>
           <w:lang w:val="ru-RU"/>
         </w:rPr>
-        <w:t xml:space="preserve">[“Название теста </w:t>
+        <w:t>[</w:t>
+      </w:r>
+      <w:proofErr w:type="gramEnd"/>
+      <w:r>
+        <w:rPr>
+          <w:rStyle w:val="HTMLCode"/>
+          <w:rFonts w:ascii="Consolas" w:hAnsi="Consolas"/>
+          <w:color w:val="4D4D4C"/>
+          <w:lang w:val="ru-RU"/>
+        </w:rPr>
+        <w:t xml:space="preserve">“Название теста </w:t>
       </w:r>
       <w:r>
         <w:rPr>
@@ -3724,8 +4146,36 @@
           <w:rFonts w:ascii="Consolas" w:hAnsi="Consolas"/>
           <w:color w:val="8E908C"/>
         </w:rPr>
-        <w:t>// пример get запроса</w:t>
-      </w:r>
+        <w:t xml:space="preserve">// </w:t>
+      </w:r>
+      <w:proofErr w:type="spellStart"/>
+      <w:r>
+        <w:rPr>
+          <w:rStyle w:val="hljs-comment"/>
+          <w:rFonts w:ascii="Consolas" w:hAnsi="Consolas"/>
+          <w:color w:val="8E908C"/>
+        </w:rPr>
+        <w:t>пример</w:t>
+      </w:r>
+      <w:proofErr w:type="spellEnd"/>
+      <w:r>
+        <w:rPr>
+          <w:rStyle w:val="hljs-comment"/>
+          <w:rFonts w:ascii="Consolas" w:hAnsi="Consolas"/>
+          <w:color w:val="8E908C"/>
+        </w:rPr>
+        <w:t xml:space="preserve"> get </w:t>
+      </w:r>
+      <w:proofErr w:type="spellStart"/>
+      <w:r>
+        <w:rPr>
+          <w:rStyle w:val="hljs-comment"/>
+          <w:rFonts w:ascii="Consolas" w:hAnsi="Consolas"/>
+          <w:color w:val="8E908C"/>
+        </w:rPr>
+        <w:t>запроса</w:t>
+      </w:r>
+      <w:proofErr w:type="spellEnd"/>
     </w:p>
     <w:p>
       <w:pPr>
@@ -3743,13 +4193,25 @@
           <w:color w:val="4D4D4C"/>
         </w:rPr>
       </w:pPr>
-      <w:r>
-        <w:rPr>
-          <w:rStyle w:val="HTMLCode"/>
-          <w:rFonts w:ascii="Consolas" w:hAnsi="Consolas"/>
-          <w:color w:val="4D4D4C"/>
-        </w:rPr>
-        <w:t>pm.sendRequest(“https:</w:t>
+      <w:proofErr w:type="spellStart"/>
+      <w:proofErr w:type="gramStart"/>
+      <w:r>
+        <w:rPr>
+          <w:rStyle w:val="HTMLCode"/>
+          <w:rFonts w:ascii="Consolas" w:hAnsi="Consolas"/>
+          <w:color w:val="4D4D4C"/>
+        </w:rPr>
+        <w:t>pm.sendRequest</w:t>
+      </w:r>
+      <w:proofErr w:type="spellEnd"/>
+      <w:proofErr w:type="gramEnd"/>
+      <w:r>
+        <w:rPr>
+          <w:rStyle w:val="HTMLCode"/>
+          <w:rFonts w:ascii="Consolas" w:hAnsi="Consolas"/>
+          <w:color w:val="4D4D4C"/>
+        </w:rPr>
+        <w:t>(“https:</w:t>
       </w:r>
       <w:r>
         <w:rPr>
@@ -3889,8 +4351,36 @@
           <w:rFonts w:ascii="Consolas" w:hAnsi="Consolas"/>
           <w:color w:val="8E908C"/>
         </w:rPr>
-        <w:t>// пример post запроса</w:t>
-      </w:r>
+        <w:t xml:space="preserve">// </w:t>
+      </w:r>
+      <w:proofErr w:type="spellStart"/>
+      <w:r>
+        <w:rPr>
+          <w:rStyle w:val="hljs-comment"/>
+          <w:rFonts w:ascii="Consolas" w:hAnsi="Consolas"/>
+          <w:color w:val="8E908C"/>
+        </w:rPr>
+        <w:t>пример</w:t>
+      </w:r>
+      <w:proofErr w:type="spellEnd"/>
+      <w:r>
+        <w:rPr>
+          <w:rStyle w:val="hljs-comment"/>
+          <w:rFonts w:ascii="Consolas" w:hAnsi="Consolas"/>
+          <w:color w:val="8E908C"/>
+        </w:rPr>
+        <w:t xml:space="preserve"> post </w:t>
+      </w:r>
+      <w:proofErr w:type="spellStart"/>
+      <w:r>
+        <w:rPr>
+          <w:rStyle w:val="hljs-comment"/>
+          <w:rFonts w:ascii="Consolas" w:hAnsi="Consolas"/>
+          <w:color w:val="8E908C"/>
+        </w:rPr>
+        <w:t>запроса</w:t>
+      </w:r>
+      <w:proofErr w:type="spellEnd"/>
     </w:p>
     <w:p>
       <w:pPr>
@@ -4039,7 +4529,16 @@
           <w:rFonts w:ascii="Consolas" w:hAnsi="Consolas"/>
           <w:color w:val="4D4D4C"/>
         </w:rPr>
-        <w:t xml:space="preserve">: { </w:t>
+        <w:t xml:space="preserve">: </w:t>
+      </w:r>
+      <w:proofErr w:type="gramStart"/>
+      <w:r>
+        <w:rPr>
+          <w:rStyle w:val="HTMLCode"/>
+          <w:rFonts w:ascii="Consolas" w:hAnsi="Consolas"/>
+          <w:color w:val="4D4D4C"/>
+        </w:rPr>
+        <w:t xml:space="preserve">{ </w:t>
       </w:r>
       <w:r>
         <w:rPr>
@@ -4049,6 +4548,7 @@
         </w:rPr>
         <w:t>mode</w:t>
       </w:r>
+      <w:proofErr w:type="gramEnd"/>
       <w:r>
         <w:rPr>
           <w:rStyle w:val="HTMLCode"/>
@@ -4073,6 +4573,7 @@
         </w:rPr>
         <w:t xml:space="preserve">: </w:t>
       </w:r>
+      <w:proofErr w:type="spellStart"/>
       <w:r>
         <w:rPr>
           <w:rStyle w:val="hljs-builtin"/>
@@ -4087,7 +4588,16 @@
           <w:rFonts w:ascii="Consolas" w:hAnsi="Consolas"/>
           <w:color w:val="4D4D4C"/>
         </w:rPr>
-        <w:t xml:space="preserve">.stringify({ </w:t>
+        <w:t>.stringify</w:t>
+      </w:r>
+      <w:proofErr w:type="spellEnd"/>
+      <w:r>
+        <w:rPr>
+          <w:rStyle w:val="HTMLCode"/>
+          <w:rFonts w:ascii="Consolas" w:hAnsi="Consolas"/>
+          <w:color w:val="4D4D4C"/>
+        </w:rPr>
+        <w:t xml:space="preserve">({ </w:t>
       </w:r>
       <w:r>
         <w:rPr>
@@ -4164,13 +4674,25 @@
           <w:color w:val="4D4D4C"/>
         </w:rPr>
       </w:pPr>
-      <w:r>
-        <w:rPr>
-          <w:rStyle w:val="HTMLCode"/>
-          <w:rFonts w:ascii="Consolas" w:hAnsi="Consolas"/>
-          <w:color w:val="4D4D4C"/>
-        </w:rPr>
-        <w:t xml:space="preserve">pm.sendRequest(data, </w:t>
+      <w:proofErr w:type="spellStart"/>
+      <w:proofErr w:type="gramStart"/>
+      <w:r>
+        <w:rPr>
+          <w:rStyle w:val="HTMLCode"/>
+          <w:rFonts w:ascii="Consolas" w:hAnsi="Consolas"/>
+          <w:color w:val="4D4D4C"/>
+        </w:rPr>
+        <w:t>pm.sendRequest</w:t>
+      </w:r>
+      <w:proofErr w:type="spellEnd"/>
+      <w:proofErr w:type="gramEnd"/>
+      <w:r>
+        <w:rPr>
+          <w:rStyle w:val="HTMLCode"/>
+          <w:rFonts w:ascii="Consolas" w:hAnsi="Consolas"/>
+          <w:color w:val="4D4D4C"/>
+        </w:rPr>
+        <w:t xml:space="preserve">(data, </w:t>
       </w:r>
       <w:r>
         <w:rPr>
@@ -4430,6 +4952,8 @@
           <w:color w:val="4D4D4C"/>
         </w:rPr>
       </w:pPr>
+      <w:proofErr w:type="spellStart"/>
+      <w:proofErr w:type="gramStart"/>
       <w:r>
         <w:rPr>
           <w:rStyle w:val="HTMLCode"/>
@@ -4454,6 +4978,7 @@
         </w:rPr>
         <w:t>response</w:t>
       </w:r>
+      <w:proofErr w:type="gramEnd"/>
       <w:r>
         <w:rPr>
           <w:rStyle w:val="HTMLCode"/>
@@ -4470,6 +4995,7 @@
         </w:rPr>
         <w:t>json</w:t>
       </w:r>
+      <w:proofErr w:type="spellEnd"/>
       <w:r>
         <w:rPr>
           <w:rStyle w:val="HTMLCode"/>
@@ -4546,6 +5072,7 @@
           <w:lang w:val="ru-RU"/>
         </w:rPr>
       </w:pPr>
+      <w:proofErr w:type="gramStart"/>
       <w:r>
         <w:rPr>
           <w:rStyle w:val="HTMLCode"/>
@@ -4571,6 +5098,7 @@
         </w:rPr>
         <w:t>response</w:t>
       </w:r>
+      <w:proofErr w:type="gramEnd"/>
       <w:r>
         <w:rPr>
           <w:rStyle w:val="HTMLCode"/>
@@ -4622,6 +5150,7 @@
           <w:lang w:val="ru-RU"/>
         </w:rPr>
       </w:pPr>
+      <w:proofErr w:type="spellStart"/>
       <w:r>
         <w:rPr>
           <w:rStyle w:val="HTMLCode"/>
@@ -4630,6 +5159,7 @@
         </w:rPr>
         <w:t>responseBody</w:t>
       </w:r>
+      <w:proofErr w:type="spellEnd"/>
       <w:r>
         <w:rPr>
           <w:rStyle w:val="HTMLCode"/>
@@ -4752,7 +5282,103 @@
           <w:rFonts w:ascii="Arial" w:hAnsi="Arial" w:cs="Arial"/>
           <w:color w:val="111111"/>
         </w:rPr>
-        <w:t>Документация регламентирует наличие некоторого количества встроенных библиотек, среди которых — tv4 для валидации json, xml2js конвертер xml в json, crypto-js для работы с шифрованием, atob, btoa и др.</w:t>
+        <w:t xml:space="preserve">Документация регламентирует наличие некоторого количества встроенных библиотек, среди которых — tv4 для валидации </w:t>
+      </w:r>
+      <w:proofErr w:type="spellStart"/>
+      <w:r>
+        <w:rPr>
+          <w:rFonts w:ascii="Arial" w:hAnsi="Arial" w:cs="Arial"/>
+          <w:color w:val="111111"/>
+        </w:rPr>
+        <w:t>json</w:t>
+      </w:r>
+      <w:proofErr w:type="spellEnd"/>
+      <w:r>
+        <w:rPr>
+          <w:rFonts w:ascii="Arial" w:hAnsi="Arial" w:cs="Arial"/>
+          <w:color w:val="111111"/>
+        </w:rPr>
+        <w:t xml:space="preserve">, xml2js конвертер </w:t>
+      </w:r>
+      <w:proofErr w:type="spellStart"/>
+      <w:r>
+        <w:rPr>
+          <w:rFonts w:ascii="Arial" w:hAnsi="Arial" w:cs="Arial"/>
+          <w:color w:val="111111"/>
+        </w:rPr>
+        <w:t>xml</w:t>
+      </w:r>
+      <w:proofErr w:type="spellEnd"/>
+      <w:r>
+        <w:rPr>
+          <w:rFonts w:ascii="Arial" w:hAnsi="Arial" w:cs="Arial"/>
+          <w:color w:val="111111"/>
+        </w:rPr>
+        <w:t xml:space="preserve"> в </w:t>
+      </w:r>
+      <w:proofErr w:type="spellStart"/>
+      <w:r>
+        <w:rPr>
+          <w:rFonts w:ascii="Arial" w:hAnsi="Arial" w:cs="Arial"/>
+          <w:color w:val="111111"/>
+        </w:rPr>
+        <w:t>json</w:t>
+      </w:r>
+      <w:proofErr w:type="spellEnd"/>
+      <w:r>
+        <w:rPr>
+          <w:rFonts w:ascii="Arial" w:hAnsi="Arial" w:cs="Arial"/>
+          <w:color w:val="111111"/>
+        </w:rPr>
+        <w:t xml:space="preserve">, </w:t>
+      </w:r>
+      <w:proofErr w:type="spellStart"/>
+      <w:r>
+        <w:rPr>
+          <w:rFonts w:ascii="Arial" w:hAnsi="Arial" w:cs="Arial"/>
+          <w:color w:val="111111"/>
+        </w:rPr>
+        <w:t>crypto-js</w:t>
+      </w:r>
+      <w:proofErr w:type="spellEnd"/>
+      <w:r>
+        <w:rPr>
+          <w:rFonts w:ascii="Arial" w:hAnsi="Arial" w:cs="Arial"/>
+          <w:color w:val="111111"/>
+        </w:rPr>
+        <w:t xml:space="preserve"> для работы с шифрованием, </w:t>
+      </w:r>
+      <w:proofErr w:type="spellStart"/>
+      <w:r>
+        <w:rPr>
+          <w:rFonts w:ascii="Arial" w:hAnsi="Arial" w:cs="Arial"/>
+          <w:color w:val="111111"/>
+        </w:rPr>
+        <w:t>atob</w:t>
+      </w:r>
+      <w:proofErr w:type="spellEnd"/>
+      <w:r>
+        <w:rPr>
+          <w:rFonts w:ascii="Arial" w:hAnsi="Arial" w:cs="Arial"/>
+          <w:color w:val="111111"/>
+        </w:rPr>
+        <w:t xml:space="preserve">, </w:t>
+      </w:r>
+      <w:proofErr w:type="spellStart"/>
+      <w:r>
+        <w:rPr>
+          <w:rFonts w:ascii="Arial" w:hAnsi="Arial" w:cs="Arial"/>
+          <w:color w:val="111111"/>
+        </w:rPr>
+        <w:t>btoa</w:t>
+      </w:r>
+      <w:proofErr w:type="spellEnd"/>
+      <w:r>
+        <w:rPr>
+          <w:rFonts w:ascii="Arial" w:hAnsi="Arial" w:cs="Arial"/>
+          <w:color w:val="111111"/>
+        </w:rPr>
+        <w:t xml:space="preserve"> и др.</w:t>
       </w:r>
     </w:p>
     <w:p>
@@ -4813,6 +5439,7 @@
         </w:rPr>
         <w:t>2</w:t>
       </w:r>
+      <w:proofErr w:type="spellStart"/>
       <w:r>
         <w:rPr>
           <w:rStyle w:val="hljs-comment"/>
@@ -4821,6 +5448,7 @@
         </w:rPr>
         <w:t>js</w:t>
       </w:r>
+      <w:proofErr w:type="spellEnd"/>
     </w:p>
     <w:p>
       <w:pPr>
@@ -4875,6 +5503,7 @@
         </w:rPr>
         <w:t>2</w:t>
       </w:r>
+      <w:proofErr w:type="spellStart"/>
       <w:r>
         <w:rPr>
           <w:rStyle w:val="HTMLCode"/>
@@ -4883,6 +5512,7 @@
         </w:rPr>
         <w:t>js</w:t>
       </w:r>
+      <w:proofErr w:type="spellEnd"/>
       <w:r>
         <w:rPr>
           <w:rStyle w:val="HTMLCode"/>
@@ -4926,6 +5556,7 @@
         </w:rPr>
         <w:t>2</w:t>
       </w:r>
+      <w:proofErr w:type="spellStart"/>
       <w:r>
         <w:rPr>
           <w:rStyle w:val="HTMLCode"/>
@@ -4934,6 +5565,7 @@
         </w:rPr>
         <w:t>js</w:t>
       </w:r>
+      <w:proofErr w:type="spellEnd"/>
       <w:r>
         <w:rPr>
           <w:rStyle w:val="HTMLCode"/>
@@ -5035,7 +5667,25 @@
           <w:rFonts w:ascii="Consolas" w:hAnsi="Consolas"/>
           <w:color w:val="718C00"/>
         </w:rPr>
-        <w:t>"&lt;root&gt;Hello xml2js!&lt;/root&gt;"</w:t>
+        <w:t>"&lt;root&gt;Hello xml2</w:t>
+      </w:r>
+      <w:proofErr w:type="gramStart"/>
+      <w:r>
+        <w:rPr>
+          <w:rStyle w:val="hljs-string"/>
+          <w:rFonts w:ascii="Consolas" w:hAnsi="Consolas"/>
+          <w:color w:val="718C00"/>
+        </w:rPr>
+        <w:t>js!&lt;</w:t>
+      </w:r>
+      <w:proofErr w:type="gramEnd"/>
+      <w:r>
+        <w:rPr>
+          <w:rStyle w:val="hljs-string"/>
+          <w:rFonts w:ascii="Consolas" w:hAnsi="Consolas"/>
+          <w:color w:val="718C00"/>
+        </w:rPr>
+        <w:t>/root&gt;"</w:t>
       </w:r>
       <w:r>
         <w:rPr>
@@ -5214,7 +5864,23 @@
           <w:rFonts w:ascii="Arial" w:hAnsi="Arial" w:cs="Arial"/>
           <w:color w:val="111111"/>
         </w:rPr>
-        <w:t>Некоторые из библиотек, например, как tv4 не требуют прямого подключения через require и доступны по имени сразу.</w:t>
+        <w:t xml:space="preserve">Некоторые из библиотек, например, как tv4 не требуют прямого подключения через </w:t>
+      </w:r>
+      <w:proofErr w:type="spellStart"/>
+      <w:r>
+        <w:rPr>
+          <w:rFonts w:ascii="Arial" w:hAnsi="Arial" w:cs="Arial"/>
+          <w:color w:val="111111"/>
+        </w:rPr>
+        <w:t>require</w:t>
+      </w:r>
+      <w:proofErr w:type="spellEnd"/>
+      <w:r>
+        <w:rPr>
+          <w:rFonts w:ascii="Arial" w:hAnsi="Arial" w:cs="Arial"/>
+          <w:color w:val="111111"/>
+        </w:rPr>
+        <w:t xml:space="preserve"> и доступны по имени сразу.</w:t>
       </w:r>
     </w:p>
     <w:p>
@@ -5354,6 +6020,7 @@
           <w:lang w:val="ru-RU"/>
         </w:rPr>
       </w:pPr>
+      <w:proofErr w:type="gramStart"/>
       <w:r>
         <w:rPr>
           <w:rStyle w:val="HTMLCode"/>
@@ -5388,6 +6055,7 @@
         </w:rPr>
         <w:t>.</w:t>
       </w:r>
+      <w:proofErr w:type="spellStart"/>
       <w:r>
         <w:rPr>
           <w:rStyle w:val="HTMLCode"/>
@@ -5396,6 +6064,8 @@
         </w:rPr>
         <w:t>eventName</w:t>
       </w:r>
+      <w:proofErr w:type="spellEnd"/>
+      <w:proofErr w:type="gramEnd"/>
       <w:r>
         <w:rPr>
           <w:rStyle w:val="HTMLCode"/>
@@ -5431,6 +6101,7 @@
         </w:rPr>
         <w:t xml:space="preserve"> или </w:t>
       </w:r>
+      <w:proofErr w:type="spellStart"/>
       <w:r>
         <w:rPr>
           <w:rStyle w:val="hljs-comment"/>
@@ -5439,6 +6110,7 @@
         </w:rPr>
         <w:t>prerequest</w:t>
       </w:r>
+      <w:proofErr w:type="spellEnd"/>
       <w:r>
         <w:rPr>
           <w:rStyle w:val="hljs-comment"/>
@@ -5466,6 +6138,7 @@
           <w:lang w:val="ru-RU"/>
         </w:rPr>
       </w:pPr>
+      <w:proofErr w:type="gramStart"/>
       <w:r>
         <w:rPr>
           <w:rStyle w:val="HTMLCode"/>
@@ -5508,6 +6181,7 @@
         </w:rPr>
         <w:t>iteration</w:t>
       </w:r>
+      <w:proofErr w:type="gramEnd"/>
       <w:r>
         <w:rPr>
           <w:rStyle w:val="HTMLCode"/>
@@ -5552,6 +6226,7 @@
           <w:lang w:val="ru-RU"/>
         </w:rPr>
       </w:pPr>
+      <w:proofErr w:type="gramStart"/>
       <w:r>
         <w:rPr>
           <w:rStyle w:val="HTMLCode"/>
@@ -5586,6 +6261,7 @@
         </w:rPr>
         <w:t>.</w:t>
       </w:r>
+      <w:proofErr w:type="spellStart"/>
       <w:r>
         <w:rPr>
           <w:rStyle w:val="HTMLCode"/>
@@ -5594,6 +6270,8 @@
         </w:rPr>
         <w:t>iterationCount</w:t>
       </w:r>
+      <w:proofErr w:type="spellEnd"/>
+      <w:proofErr w:type="gramEnd"/>
       <w:r>
         <w:rPr>
           <w:rStyle w:val="HTMLCode"/>
@@ -5630,6 +6308,7 @@
           <w:lang w:val="ru-RU"/>
         </w:rPr>
       </w:pPr>
+      <w:proofErr w:type="gramStart"/>
       <w:r>
         <w:rPr>
           <w:rStyle w:val="HTMLCode"/>
@@ -5664,6 +6343,7 @@
         </w:rPr>
         <w:t>.</w:t>
       </w:r>
+      <w:proofErr w:type="spellStart"/>
       <w:r>
         <w:rPr>
           <w:rStyle w:val="HTMLCode"/>
@@ -5672,6 +6352,8 @@
         </w:rPr>
         <w:t>requestName</w:t>
       </w:r>
+      <w:proofErr w:type="spellEnd"/>
+      <w:proofErr w:type="gramEnd"/>
       <w:r>
         <w:rPr>
           <w:rStyle w:val="HTMLCode"/>
@@ -5706,6 +6388,7 @@
           <w:lang w:val="ru-RU"/>
         </w:rPr>
       </w:pPr>
+      <w:proofErr w:type="gramStart"/>
       <w:r>
         <w:rPr>
           <w:rStyle w:val="HTMLCode"/>
@@ -5740,6 +6423,7 @@
         </w:rPr>
         <w:t>.</w:t>
       </w:r>
+      <w:proofErr w:type="spellStart"/>
       <w:r>
         <w:rPr>
           <w:rStyle w:val="HTMLCode"/>
@@ -5748,6 +6432,8 @@
         </w:rPr>
         <w:t>requestId</w:t>
       </w:r>
+      <w:proofErr w:type="spellEnd"/>
+      <w:proofErr w:type="gramEnd"/>
       <w:r>
         <w:rPr>
           <w:rStyle w:val="HTMLCode"/>
@@ -5949,6 +6635,7 @@
           <w:lang w:val="ru-RU"/>
         </w:rPr>
       </w:pPr>
+      <w:proofErr w:type="gramStart"/>
       <w:r>
         <w:rPr>
           <w:rStyle w:val="HTMLCode"/>
@@ -5966,6 +6653,7 @@
         </w:rPr>
         <w:t>.</w:t>
       </w:r>
+      <w:proofErr w:type="spellStart"/>
       <w:r>
         <w:rPr>
           <w:rStyle w:val="HTMLCode"/>
@@ -5974,6 +6662,8 @@
         </w:rPr>
         <w:t>setNextRequest</w:t>
       </w:r>
+      <w:proofErr w:type="spellEnd"/>
+      <w:proofErr w:type="gramEnd"/>
       <w:r>
         <w:rPr>
           <w:rStyle w:val="HTMLCode"/>
@@ -6010,6 +6700,7 @@
           <w:lang w:val="ru-RU"/>
         </w:rPr>
       </w:pPr>
+      <w:proofErr w:type="gramStart"/>
       <w:r>
         <w:rPr>
           <w:rStyle w:val="HTMLCode"/>
@@ -6027,6 +6718,7 @@
         </w:rPr>
         <w:t>.</w:t>
       </w:r>
+      <w:proofErr w:type="spellStart"/>
       <w:r>
         <w:rPr>
           <w:rStyle w:val="HTMLCode"/>
@@ -6035,6 +6727,8 @@
         </w:rPr>
         <w:t>setNextRequest</w:t>
       </w:r>
+      <w:proofErr w:type="spellEnd"/>
+      <w:proofErr w:type="gramEnd"/>
       <w:r>
         <w:rPr>
           <w:rStyle w:val="HTMLCode"/>
@@ -6113,6 +6807,7 @@
           <w:lang w:val="ru-RU"/>
         </w:rPr>
       </w:pPr>
+      <w:proofErr w:type="gramStart"/>
       <w:r>
         <w:rPr>
           <w:rStyle w:val="HTMLCode"/>
@@ -6130,6 +6825,7 @@
         </w:rPr>
         <w:t>.</w:t>
       </w:r>
+      <w:proofErr w:type="spellStart"/>
       <w:r>
         <w:rPr>
           <w:rStyle w:val="HTMLCode"/>
@@ -6138,6 +6834,8 @@
         </w:rPr>
         <w:t>setNextRequest</w:t>
       </w:r>
+      <w:proofErr w:type="spellEnd"/>
+      <w:proofErr w:type="gramEnd"/>
       <w:r>
         <w:rPr>
           <w:rStyle w:val="HTMLCode"/>
@@ -6189,7 +6887,23 @@
           <w:rFonts w:ascii="Arial" w:hAnsi="Arial" w:cs="Arial"/>
           <w:color w:val="111111"/>
         </w:rPr>
-        <w:t>После перехода на следующий запрос Postman возвращается к линейному последовательному выполнению запросов.</w:t>
+        <w:t xml:space="preserve">После перехода на следующий запрос </w:t>
+      </w:r>
+      <w:proofErr w:type="spellStart"/>
+      <w:r>
+        <w:rPr>
+          <w:rFonts w:ascii="Arial" w:hAnsi="Arial" w:cs="Arial"/>
+          <w:color w:val="111111"/>
+        </w:rPr>
+        <w:t>Postman</w:t>
+      </w:r>
+      <w:proofErr w:type="spellEnd"/>
+      <w:r>
+        <w:rPr>
+          <w:rFonts w:ascii="Arial" w:hAnsi="Arial" w:cs="Arial"/>
+          <w:color w:val="111111"/>
+        </w:rPr>
+        <w:t xml:space="preserve"> возвращается к линейному последовательному выполнению запросов.</w:t>
       </w:r>
     </w:p>
     <w:p>
@@ -6292,7 +7006,39 @@
           <w:color w:val="111111"/>
         </w:rPr>
         <w:lastRenderedPageBreak/>
-        <w:t>В некоторых случаях вам захочется создать функции, которые должны быть доступны во всех запросах. Для этого в первом запросе в секции “Pre-request Script” напишите следующий код:</w:t>
+        <w:t>В некоторых случаях вам захочется создать функции, которые должны быть доступны во всех запросах. Для этого в первом запросе в секции “</w:t>
+      </w:r>
+      <w:proofErr w:type="spellStart"/>
+      <w:r>
+        <w:rPr>
+          <w:rFonts w:ascii="Arial" w:hAnsi="Arial" w:cs="Arial"/>
+          <w:color w:val="111111"/>
+        </w:rPr>
+        <w:t>Pre-request</w:t>
+      </w:r>
+      <w:proofErr w:type="spellEnd"/>
+      <w:r>
+        <w:rPr>
+          <w:rFonts w:ascii="Arial" w:hAnsi="Arial" w:cs="Arial"/>
+          <w:color w:val="111111"/>
+        </w:rPr>
+        <w:t xml:space="preserve"> </w:t>
+      </w:r>
+      <w:proofErr w:type="spellStart"/>
+      <w:r>
+        <w:rPr>
+          <w:rFonts w:ascii="Arial" w:hAnsi="Arial" w:cs="Arial"/>
+          <w:color w:val="111111"/>
+        </w:rPr>
+        <w:t>Script</w:t>
+      </w:r>
+      <w:proofErr w:type="spellEnd"/>
+      <w:r>
+        <w:rPr>
+          <w:rFonts w:ascii="Arial" w:hAnsi="Arial" w:cs="Arial"/>
+          <w:color w:val="111111"/>
+        </w:rPr>
+        <w:t>” напишите следующий код:</w:t>
       </w:r>
     </w:p>
     <w:p>
@@ -6352,21 +7098,51 @@
           <w:color w:val="4D4D4C"/>
         </w:rPr>
       </w:pPr>
-      <w:r>
-        <w:rPr>
-          <w:rStyle w:val="HTMLCode"/>
-          <w:rFonts w:ascii="Consolas" w:hAnsi="Consolas"/>
-          <w:color w:val="4D4D4C"/>
-        </w:rPr>
-        <w:t>pm.environment.set(</w:t>
-      </w:r>
+      <w:proofErr w:type="spellStart"/>
+      <w:proofErr w:type="gramStart"/>
+      <w:r>
+        <w:rPr>
+          <w:rStyle w:val="HTMLCode"/>
+          <w:rFonts w:ascii="Consolas" w:hAnsi="Consolas"/>
+          <w:color w:val="4D4D4C"/>
+        </w:rPr>
+        <w:t>pm.environment.set</w:t>
+      </w:r>
+      <w:proofErr w:type="spellEnd"/>
+      <w:r>
+        <w:rPr>
+          <w:rStyle w:val="HTMLCode"/>
+          <w:rFonts w:ascii="Consolas" w:hAnsi="Consolas"/>
+          <w:color w:val="4D4D4C"/>
+        </w:rPr>
+        <w:t>(</w:t>
+      </w:r>
+      <w:proofErr w:type="gramEnd"/>
       <w:r>
         <w:rPr>
           <w:rStyle w:val="hljs-string"/>
           <w:rFonts w:ascii="Consolas" w:hAnsi="Consolas"/>
           <w:color w:val="718C00"/>
         </w:rPr>
-        <w:t>"pmHelper"</w:t>
+        <w:t>"</w:t>
+      </w:r>
+      <w:proofErr w:type="spellStart"/>
+      <w:r>
+        <w:rPr>
+          <w:rStyle w:val="hljs-string"/>
+          <w:rFonts w:ascii="Consolas" w:hAnsi="Consolas"/>
+          <w:color w:val="718C00"/>
+        </w:rPr>
+        <w:t>pmHelper</w:t>
+      </w:r>
+      <w:proofErr w:type="spellEnd"/>
+      <w:r>
+        <w:rPr>
+          <w:rStyle w:val="hljs-string"/>
+          <w:rFonts w:ascii="Consolas" w:hAnsi="Consolas"/>
+          <w:color w:val="718C00"/>
+        </w:rPr>
+        <w:t>"</w:t>
       </w:r>
       <w:r>
         <w:rPr>
@@ -6394,6 +7170,7 @@
         </w:rPr>
         <w:t xml:space="preserve"> </w:t>
       </w:r>
+      <w:proofErr w:type="spellStart"/>
       <w:r>
         <w:rPr>
           <w:rStyle w:val="hljs-title"/>
@@ -6404,6 +7181,7 @@
         </w:rPr>
         <w:t>pmHelper</w:t>
       </w:r>
+      <w:proofErr w:type="spellEnd"/>
       <w:r>
         <w:rPr>
           <w:rStyle w:val="hljs-function"/>
@@ -6503,7 +7281,27 @@
           <w:rFonts w:ascii="Consolas" w:hAnsi="Consolas"/>
           <w:color w:val="4D4D4C"/>
         </w:rPr>
-        <w:t xml:space="preserve">    helpers.usefulMethod = </w:t>
+        <w:t xml:space="preserve">    </w:t>
+      </w:r>
+      <w:proofErr w:type="spellStart"/>
+      <w:proofErr w:type="gramStart"/>
+      <w:r>
+        <w:rPr>
+          <w:rStyle w:val="HTMLCode"/>
+          <w:rFonts w:ascii="Consolas" w:hAnsi="Consolas"/>
+          <w:color w:val="4D4D4C"/>
+        </w:rPr>
+        <w:t>helpers.usefulMethod</w:t>
+      </w:r>
+      <w:proofErr w:type="spellEnd"/>
+      <w:proofErr w:type="gramEnd"/>
+      <w:r>
+        <w:rPr>
+          <w:rStyle w:val="HTMLCode"/>
+          <w:rFonts w:ascii="Consolas" w:hAnsi="Consolas"/>
+          <w:color w:val="4D4D4C"/>
+        </w:rPr>
+        <w:t xml:space="preserve"> = </w:t>
       </w:r>
       <w:r>
         <w:rPr>
@@ -6556,6 +7354,7 @@
         </w:rPr>
         <w:t xml:space="preserve">        </w:t>
       </w:r>
+      <w:proofErr w:type="gramStart"/>
       <w:r>
         <w:rPr>
           <w:rStyle w:val="hljs-builtin"/>
@@ -6570,7 +7369,16 @@
           <w:rFonts w:ascii="Consolas" w:hAnsi="Consolas"/>
           <w:color w:val="4D4D4C"/>
         </w:rPr>
-        <w:t>.log(“It is helper, bro!”);</w:t>
+        <w:t>.log(</w:t>
+      </w:r>
+      <w:proofErr w:type="gramEnd"/>
+      <w:r>
+        <w:rPr>
+          <w:rStyle w:val="HTMLCode"/>
+          <w:rFonts w:ascii="Consolas" w:hAnsi="Consolas"/>
+          <w:color w:val="4D4D4C"/>
+        </w:rPr>
+        <w:t>“It is helper, bro!”);</w:t>
       </w:r>
     </w:p>
     <w:p>
@@ -6722,6 +7530,8 @@
         </w:rPr>
         <w:t xml:space="preserve">'; </w:t>
       </w:r>
+      <w:proofErr w:type="spellStart"/>
+      <w:proofErr w:type="gramStart"/>
       <w:r>
         <w:rPr>
           <w:rStyle w:val="hljs-string"/>
@@ -6730,6 +7540,7 @@
         </w:rPr>
         <w:t>pmHelper</w:t>
       </w:r>
+      <w:proofErr w:type="spellEnd"/>
       <w:r>
         <w:rPr>
           <w:rStyle w:val="hljs-string"/>
@@ -6737,7 +7548,17 @@
           <w:color w:val="718C00"/>
           <w:lang w:val="ru-RU"/>
         </w:rPr>
-        <w:t>();'</w:t>
+        <w:t>(</w:t>
+      </w:r>
+      <w:proofErr w:type="gramEnd"/>
+      <w:r>
+        <w:rPr>
+          <w:rStyle w:val="hljs-string"/>
+          <w:rFonts w:ascii="Consolas" w:hAnsi="Consolas"/>
+          <w:color w:val="718C00"/>
+          <w:lang w:val="ru-RU"/>
+        </w:rPr>
+        <w:t>);'</w:t>
       </w:r>
       <w:r>
         <w:rPr>
@@ -6812,8 +7633,36 @@
           <w:rFonts w:ascii="Consolas" w:hAnsi="Consolas"/>
           <w:color w:val="8E908C"/>
         </w:rPr>
-        <w:t>// получаем объект</w:t>
-      </w:r>
+        <w:t xml:space="preserve">// </w:t>
+      </w:r>
+      <w:proofErr w:type="spellStart"/>
+      <w:r>
+        <w:rPr>
+          <w:rStyle w:val="hljs-comment"/>
+          <w:rFonts w:ascii="Consolas" w:hAnsi="Consolas"/>
+          <w:color w:val="8E908C"/>
+        </w:rPr>
+        <w:t>получаем</w:t>
+      </w:r>
+      <w:proofErr w:type="spellEnd"/>
+      <w:r>
+        <w:rPr>
+          <w:rStyle w:val="hljs-comment"/>
+          <w:rFonts w:ascii="Consolas" w:hAnsi="Consolas"/>
+          <w:color w:val="8E908C"/>
+        </w:rPr>
+        <w:t xml:space="preserve"> </w:t>
+      </w:r>
+      <w:proofErr w:type="spellStart"/>
+      <w:r>
+        <w:rPr>
+          <w:rStyle w:val="hljs-comment"/>
+          <w:rFonts w:ascii="Consolas" w:hAnsi="Consolas"/>
+          <w:color w:val="8E908C"/>
+        </w:rPr>
+        <w:t>объект</w:t>
+      </w:r>
+      <w:proofErr w:type="spellEnd"/>
     </w:p>
     <w:p>
       <w:pPr>
@@ -6847,7 +7696,25 @@
           <w:rFonts w:ascii="Consolas" w:hAnsi="Consolas"/>
           <w:color w:val="4D4D4C"/>
         </w:rPr>
-        <w:t xml:space="preserve"> pmHelper = </w:t>
+        <w:t xml:space="preserve"> </w:t>
+      </w:r>
+      <w:proofErr w:type="spellStart"/>
+      <w:r>
+        <w:rPr>
+          <w:rStyle w:val="HTMLCode"/>
+          <w:rFonts w:ascii="Consolas" w:hAnsi="Consolas"/>
+          <w:color w:val="4D4D4C"/>
+        </w:rPr>
+        <w:t>pmHelper</w:t>
+      </w:r>
+      <w:proofErr w:type="spellEnd"/>
+      <w:r>
+        <w:rPr>
+          <w:rStyle w:val="HTMLCode"/>
+          <w:rFonts w:ascii="Consolas" w:hAnsi="Consolas"/>
+          <w:color w:val="4D4D4C"/>
+        </w:rPr>
+        <w:t xml:space="preserve"> = </w:t>
       </w:r>
       <w:r>
         <w:rPr>
@@ -6863,7 +7730,25 @@
           <w:rFonts w:ascii="Consolas" w:hAnsi="Consolas"/>
           <w:color w:val="4D4D4C"/>
         </w:rPr>
-        <w:t>(pm.environment.get(</w:t>
+        <w:t>(</w:t>
+      </w:r>
+      <w:proofErr w:type="spellStart"/>
+      <w:r>
+        <w:rPr>
+          <w:rStyle w:val="HTMLCode"/>
+          <w:rFonts w:ascii="Consolas" w:hAnsi="Consolas"/>
+          <w:color w:val="4D4D4C"/>
+        </w:rPr>
+        <w:t>pm.environment.get</w:t>
+      </w:r>
+      <w:proofErr w:type="spellEnd"/>
+      <w:r>
+        <w:rPr>
+          <w:rStyle w:val="HTMLCode"/>
+          <w:rFonts w:ascii="Consolas" w:hAnsi="Consolas"/>
+          <w:color w:val="4D4D4C"/>
+        </w:rPr>
+        <w:t>(</w:t>
       </w:r>
       <w:r>
         <w:rPr>
@@ -6871,7 +7756,25 @@
           <w:rFonts w:ascii="Consolas" w:hAnsi="Consolas"/>
           <w:color w:val="718C00"/>
         </w:rPr>
-        <w:t>"pmHelper"</w:t>
+        <w:t>"</w:t>
+      </w:r>
+      <w:proofErr w:type="spellStart"/>
+      <w:r>
+        <w:rPr>
+          <w:rStyle w:val="hljs-string"/>
+          <w:rFonts w:ascii="Consolas" w:hAnsi="Consolas"/>
+          <w:color w:val="718C00"/>
+        </w:rPr>
+        <w:t>pmHelper</w:t>
+      </w:r>
+      <w:proofErr w:type="spellEnd"/>
+      <w:r>
+        <w:rPr>
+          <w:rStyle w:val="hljs-string"/>
+          <w:rFonts w:ascii="Consolas" w:hAnsi="Consolas"/>
+          <w:color w:val="718C00"/>
+        </w:rPr>
+        <w:t>"</w:t>
       </w:r>
       <w:r>
         <w:rPr>
@@ -6924,6 +7827,7 @@
           <w:lang w:val="ru-RU"/>
         </w:rPr>
       </w:pPr>
+      <w:proofErr w:type="spellStart"/>
       <w:r>
         <w:rPr>
           <w:rStyle w:val="HTMLCode"/>
@@ -6932,6 +7836,7 @@
         </w:rPr>
         <w:t>pmHelper</w:t>
       </w:r>
+      <w:proofErr w:type="spellEnd"/>
       <w:r>
         <w:rPr>
           <w:rStyle w:val="HTMLCode"/>
@@ -6941,6 +7846,7 @@
         </w:rPr>
         <w:t>.</w:t>
       </w:r>
+      <w:proofErr w:type="spellStart"/>
       <w:r>
         <w:rPr>
           <w:rStyle w:val="HTMLCode"/>
@@ -6949,6 +7855,7 @@
         </w:rPr>
         <w:t>usefulMethod</w:t>
       </w:r>
+      <w:proofErr w:type="spellEnd"/>
       <w:r>
         <w:rPr>
           <w:rStyle w:val="HTMLCode"/>
@@ -7027,7 +7934,29 @@
           <w:szCs w:val="18"/>
           <w:lang w:val="en-US"/>
         </w:rPr>
-        <w:t>"bookId"</w:t>
+        <w:t>"</w:t>
+      </w:r>
+      <w:proofErr w:type="spellStart"/>
+      <w:r>
+        <w:rPr>
+          <w:rFonts w:ascii="Courier New" w:eastAsia="Times New Roman" w:hAnsi="Courier New" w:cs="Courier New"/>
+          <w:color w:val="9CDCFE"/>
+          <w:sz w:val="18"/>
+          <w:szCs w:val="18"/>
+          <w:lang w:val="en-US"/>
+        </w:rPr>
+        <w:t>bookId</w:t>
+      </w:r>
+      <w:proofErr w:type="spellEnd"/>
+      <w:r>
+        <w:rPr>
+          <w:rFonts w:ascii="Courier New" w:eastAsia="Times New Roman" w:hAnsi="Courier New" w:cs="Courier New"/>
+          <w:color w:val="9CDCFE"/>
+          <w:sz w:val="18"/>
+          <w:szCs w:val="18"/>
+          <w:lang w:val="en-US"/>
+        </w:rPr>
+        <w:t>"</w:t>
       </w:r>
       <w:r>
         <w:rPr>
@@ -7100,7 +8029,29 @@
           <w:szCs w:val="18"/>
           <w:lang w:val="en-US"/>
         </w:rPr>
-        <w:t>"customerName"</w:t>
+        <w:t>"</w:t>
+      </w:r>
+      <w:proofErr w:type="spellStart"/>
+      <w:r>
+        <w:rPr>
+          <w:rFonts w:ascii="Courier New" w:eastAsia="Times New Roman" w:hAnsi="Courier New" w:cs="Courier New"/>
+          <w:color w:val="9CDCFE"/>
+          <w:sz w:val="18"/>
+          <w:szCs w:val="18"/>
+          <w:lang w:val="en-US"/>
+        </w:rPr>
+        <w:t>customerName</w:t>
+      </w:r>
+      <w:proofErr w:type="spellEnd"/>
+      <w:r>
+        <w:rPr>
+          <w:rFonts w:ascii="Courier New" w:eastAsia="Times New Roman" w:hAnsi="Courier New" w:cs="Courier New"/>
+          <w:color w:val="9CDCFE"/>
+          <w:sz w:val="18"/>
+          <w:szCs w:val="18"/>
+          <w:lang w:val="en-US"/>
+        </w:rPr>
+        <w:t>"</w:t>
       </w:r>
       <w:r>
         <w:rPr>
@@ -7142,7 +8093,33 @@
           <w:szCs w:val="18"/>
           <w:lang w:val="en-US"/>
         </w:rPr>
-        <w:t>{{$randomFullName}}</w:t>
+        <w:t>{{$</w:t>
+      </w:r>
+      <w:proofErr w:type="spellStart"/>
+      <w:r>
+        <w:rPr>
+          <w:rFonts w:ascii="Courier New" w:eastAsia="Times New Roman" w:hAnsi="Courier New" w:cs="Courier New"/>
+          <w:i/>
+          <w:iCs/>
+          <w:color w:val="F26B3A"/>
+          <w:sz w:val="18"/>
+          <w:szCs w:val="18"/>
+          <w:lang w:val="en-US"/>
+        </w:rPr>
+        <w:t>randomFullName</w:t>
+      </w:r>
+      <w:proofErr w:type="spellEnd"/>
+      <w:r>
+        <w:rPr>
+          <w:rFonts w:ascii="Courier New" w:eastAsia="Times New Roman" w:hAnsi="Courier New" w:cs="Courier New"/>
+          <w:i/>
+          <w:iCs/>
+          <w:color w:val="F26B3A"/>
+          <w:sz w:val="18"/>
+          <w:szCs w:val="18"/>
+          <w:lang w:val="en-US"/>
+        </w:rPr>
+        <w:t>}}</w:t>
       </w:r>
       <w:r>
         <w:rPr>
@@ -7209,7 +8186,7 @@
                     </pic:cNvPicPr>
                   </pic:nvPicPr>
                   <pic:blipFill>
-                    <a:blip r:embed="rId21">
+                    <a:blip r:embed="rId20">
                       <a:extLst>
                         <a:ext uri="{28A0092B-C50C-407E-A947-70E740481C1C}">
                           <a14:useLocalDpi xmlns:a14="http://schemas.microsoft.com/office/drawing/2010/main" val="0"/>
@@ -7272,6 +8249,7 @@
         </w:rPr>
         <w:t>{{</w:t>
       </w:r>
+      <w:proofErr w:type="spellStart"/>
       <w:r>
         <w:rPr>
           <w:rStyle w:val="resolvedvariable"/>
@@ -7283,6 +8261,7 @@
         </w:rPr>
         <w:t>baseUrl</w:t>
       </w:r>
+      <w:proofErr w:type="spellEnd"/>
       <w:r>
         <w:rPr>
           <w:rStyle w:val="resolvedvariable"/>
@@ -7324,6 +8303,7 @@
         </w:rPr>
         <w:t>/</w:t>
       </w:r>
+      <w:proofErr w:type="spellStart"/>
       <w:r>
         <w:rPr>
           <w:rFonts w:ascii="Segoe UI" w:hAnsi="Segoe UI" w:cs="Segoe UI"/>
@@ -7335,6 +8315,7 @@
         </w:rPr>
         <w:t>zJVpqu</w:t>
       </w:r>
+      <w:proofErr w:type="spellEnd"/>
       <w:r>
         <w:rPr>
           <w:rFonts w:ascii="Segoe UI" w:hAnsi="Segoe UI" w:cs="Segoe UI"/>
@@ -7345,6 +8326,7 @@
         </w:rPr>
         <w:t>33</w:t>
       </w:r>
+      <w:proofErr w:type="spellStart"/>
       <w:r>
         <w:rPr>
           <w:rFonts w:ascii="Segoe UI" w:hAnsi="Segoe UI" w:cs="Segoe UI"/>
@@ -7356,6 +8338,7 @@
         </w:rPr>
         <w:t>DVrUiJ</w:t>
       </w:r>
+      <w:proofErr w:type="spellEnd"/>
       <w:r>
         <w:rPr>
           <w:rFonts w:ascii="Segoe UI" w:hAnsi="Segoe UI" w:cs="Segoe UI"/>
@@ -7366,6 +8349,7 @@
         </w:rPr>
         <w:t>4</w:t>
       </w:r>
+      <w:proofErr w:type="spellStart"/>
       <w:r>
         <w:rPr>
           <w:rFonts w:ascii="Segoe UI" w:hAnsi="Segoe UI" w:cs="Segoe UI"/>
@@ -7377,6 +8361,7 @@
         </w:rPr>
         <w:t>NeO</w:t>
       </w:r>
+      <w:proofErr w:type="spellEnd"/>
       <w:r>
         <w:rPr>
           <w:rFonts w:ascii="Segoe UI" w:hAnsi="Segoe UI" w:cs="Segoe UI"/>
@@ -7454,6 +8439,7 @@
         </w:rPr>
         <w:t>"</w:t>
       </w:r>
+      <w:proofErr w:type="spellStart"/>
       <w:r>
         <w:rPr>
           <w:rFonts w:ascii="Courier New" w:eastAsia="Times New Roman" w:hAnsi="Courier New" w:cs="Courier New"/>
@@ -7464,6 +8450,7 @@
         </w:rPr>
         <w:t>customerName</w:t>
       </w:r>
+      <w:proofErr w:type="spellEnd"/>
       <w:r>
         <w:rPr>
           <w:rFonts w:ascii="Courier New" w:eastAsia="Times New Roman" w:hAnsi="Courier New" w:cs="Courier New"/>
@@ -7526,6 +8513,7 @@
         </w:rPr>
         <w:t>{{$</w:t>
       </w:r>
+      <w:proofErr w:type="spellStart"/>
       <w:r>
         <w:rPr>
           <w:rFonts w:ascii="Courier New" w:eastAsia="Times New Roman" w:hAnsi="Courier New" w:cs="Courier New"/>
@@ -7538,6 +8526,7 @@
         </w:rPr>
         <w:t>randomLastName</w:t>
       </w:r>
+      <w:proofErr w:type="spellEnd"/>
       <w:r>
         <w:rPr>
           <w:rFonts w:ascii="Courier New" w:eastAsia="Times New Roman" w:hAnsi="Courier New" w:cs="Courier New"/>
@@ -7600,12 +8589,14 @@
           <w:lang w:val="en-US"/>
         </w:rPr>
       </w:pPr>
+      <w:proofErr w:type="spellStart"/>
       <w:r>
         <w:rPr>
           <w:highlight w:val="yellow"/>
         </w:rPr>
         <w:t>Парсим</w:t>
       </w:r>
+      <w:proofErr w:type="spellEnd"/>
       <w:r>
         <w:rPr>
           <w:highlight w:val="yellow"/>
@@ -7700,6 +8691,8 @@
         </w:rPr>
         <w:t> </w:t>
       </w:r>
+      <w:proofErr w:type="spellStart"/>
+      <w:proofErr w:type="gramStart"/>
       <w:r>
         <w:rPr>
           <w:rFonts w:ascii="Courier New" w:eastAsia="Times New Roman" w:hAnsi="Courier New" w:cs="Courier New"/>
@@ -7730,6 +8723,7 @@
         </w:rPr>
         <w:t>response</w:t>
       </w:r>
+      <w:proofErr w:type="gramEnd"/>
       <w:r>
         <w:rPr>
           <w:rFonts w:ascii="Courier New" w:eastAsia="Times New Roman" w:hAnsi="Courier New" w:cs="Courier New"/>
@@ -7750,6 +8744,7 @@
         </w:rPr>
         <w:t>json</w:t>
       </w:r>
+      <w:proofErr w:type="spellEnd"/>
       <w:r>
         <w:rPr>
           <w:rFonts w:ascii="Courier New" w:eastAsia="Times New Roman" w:hAnsi="Courier New" w:cs="Courier New"/>
@@ -7828,6 +8823,8 @@
         </w:rPr>
         <w:t>(</w:t>
       </w:r>
+      <w:proofErr w:type="spellStart"/>
+      <w:proofErr w:type="gramStart"/>
       <w:r>
         <w:rPr>
           <w:rFonts w:ascii="Courier New" w:eastAsia="Times New Roman" w:hAnsi="Courier New" w:cs="Courier New"/>
@@ -7846,7 +8843,19 @@
           <w:szCs w:val="18"/>
           <w:lang w:val="en-US"/>
         </w:rPr>
-        <w:t>.status);</w:t>
+        <w:t>.status</w:t>
+      </w:r>
+      <w:proofErr w:type="spellEnd"/>
+      <w:proofErr w:type="gramEnd"/>
+      <w:r>
+        <w:rPr>
+          <w:rFonts w:ascii="Courier New" w:eastAsia="Times New Roman" w:hAnsi="Courier New" w:cs="Courier New"/>
+          <w:color w:val="D4D4D4"/>
+          <w:sz w:val="18"/>
+          <w:szCs w:val="18"/>
+          <w:lang w:val="en-US"/>
+        </w:rPr>
+        <w:t>);</w:t>
       </w:r>
     </w:p>
     <w:p>
@@ -7969,6 +8978,7 @@
           <w:lang w:val="en-US"/>
         </w:rPr>
       </w:pPr>
+      <w:proofErr w:type="spellStart"/>
       <w:r>
         <w:rPr>
           <w:rFonts w:ascii="Courier New" w:eastAsia="Times New Roman" w:hAnsi="Courier New" w:cs="Courier New"/>
@@ -7989,6 +8999,7 @@
         </w:rPr>
         <w:t>.</w:t>
       </w:r>
+      <w:proofErr w:type="gramStart"/>
       <w:r>
         <w:rPr>
           <w:rFonts w:ascii="Courier New" w:eastAsia="Times New Roman" w:hAnsi="Courier New" w:cs="Courier New"/>
@@ -7999,6 +9010,7 @@
         </w:rPr>
         <w:t>test</w:t>
       </w:r>
+      <w:proofErr w:type="spellEnd"/>
       <w:r>
         <w:rPr>
           <w:rFonts w:ascii="Courier New" w:eastAsia="Times New Roman" w:hAnsi="Courier New" w:cs="Courier New"/>
@@ -8009,6 +9021,7 @@
         </w:rPr>
         <w:t>(</w:t>
       </w:r>
+      <w:proofErr w:type="gramEnd"/>
       <w:r>
         <w:rPr>
           <w:rFonts w:ascii="Courier New" w:eastAsia="Times New Roman" w:hAnsi="Courier New" w:cs="Courier New"/>
@@ -8074,6 +9087,8 @@
         </w:rPr>
         <w:t>   </w:t>
       </w:r>
+      <w:proofErr w:type="spellStart"/>
+      <w:proofErr w:type="gramStart"/>
       <w:r>
         <w:rPr>
           <w:rFonts w:ascii="Courier New" w:eastAsia="Times New Roman" w:hAnsi="Courier New" w:cs="Courier New"/>
@@ -8104,6 +9119,8 @@
         </w:rPr>
         <w:t>expect</w:t>
       </w:r>
+      <w:proofErr w:type="spellEnd"/>
+      <w:proofErr w:type="gramEnd"/>
       <w:r>
         <w:rPr>
           <w:rFonts w:ascii="Courier New" w:eastAsia="Times New Roman" w:hAnsi="Courier New" w:cs="Courier New"/>
@@ -8114,6 +9131,7 @@
         </w:rPr>
         <w:t>(</w:t>
       </w:r>
+      <w:proofErr w:type="spellStart"/>
       <w:r>
         <w:rPr>
           <w:rFonts w:ascii="Courier New" w:eastAsia="Times New Roman" w:hAnsi="Courier New" w:cs="Courier New"/>
@@ -8132,8 +9150,20 @@
           <w:szCs w:val="18"/>
           <w:lang w:val="en-US"/>
         </w:rPr>
-        <w:t>.status).</w:t>
-      </w:r>
+        <w:t>.status</w:t>
+      </w:r>
+      <w:proofErr w:type="spellEnd"/>
+      <w:r>
+        <w:rPr>
+          <w:rFonts w:ascii="Courier New" w:eastAsia="Times New Roman" w:hAnsi="Courier New" w:cs="Courier New"/>
+          <w:color w:val="D4D4D4"/>
+          <w:sz w:val="18"/>
+          <w:szCs w:val="18"/>
+          <w:lang w:val="en-US"/>
+        </w:rPr>
+        <w:t>).</w:t>
+      </w:r>
+      <w:proofErr w:type="spellStart"/>
       <w:r>
         <w:rPr>
           <w:rFonts w:ascii="Courier New" w:eastAsia="Times New Roman" w:hAnsi="Courier New" w:cs="Courier New"/>
@@ -8164,6 +9194,7 @@
         </w:rPr>
         <w:t>eql</w:t>
       </w:r>
+      <w:proofErr w:type="spellEnd"/>
       <w:r>
         <w:rPr>
           <w:rFonts w:ascii="Courier New" w:eastAsia="Times New Roman" w:hAnsi="Courier New" w:cs="Courier New"/>
@@ -8301,6 +9332,8 @@
         </w:rPr>
         <w:t> </w:t>
       </w:r>
+      <w:proofErr w:type="spellStart"/>
+      <w:proofErr w:type="gramStart"/>
       <w:r>
         <w:rPr>
           <w:rFonts w:ascii="Courier New" w:eastAsia="Times New Roman" w:hAnsi="Courier New" w:cs="Courier New"/>
@@ -8331,6 +9364,7 @@
         </w:rPr>
         <w:t>response</w:t>
       </w:r>
+      <w:proofErr w:type="gramEnd"/>
       <w:r>
         <w:rPr>
           <w:rFonts w:ascii="Courier New" w:eastAsia="Times New Roman" w:hAnsi="Courier New" w:cs="Courier New"/>
@@ -8351,6 +9385,7 @@
         </w:rPr>
         <w:t>json</w:t>
       </w:r>
+      <w:proofErr w:type="spellEnd"/>
       <w:r>
         <w:rPr>
           <w:rFonts w:ascii="Courier New" w:eastAsia="Times New Roman" w:hAnsi="Courier New" w:cs="Courier New"/>
@@ -8387,6 +9422,8 @@
           <w:lang w:val="en-US"/>
         </w:rPr>
       </w:pPr>
+      <w:proofErr w:type="spellStart"/>
+      <w:proofErr w:type="gramStart"/>
       <w:r>
         <w:rPr>
           <w:rFonts w:ascii="Courier New" w:eastAsia="Times New Roman" w:hAnsi="Courier New" w:cs="Courier New"/>
@@ -8437,6 +9474,7 @@
         </w:rPr>
         <w:t>set</w:t>
       </w:r>
+      <w:proofErr w:type="spellEnd"/>
       <w:r>
         <w:rPr>
           <w:rFonts w:ascii="Courier New" w:eastAsia="Times New Roman" w:hAnsi="Courier New" w:cs="Courier New"/>
@@ -8447,6 +9485,7 @@
         </w:rPr>
         <w:t>(</w:t>
       </w:r>
+      <w:proofErr w:type="gramEnd"/>
       <w:r>
         <w:rPr>
           <w:rFonts w:ascii="Courier New" w:eastAsia="Times New Roman" w:hAnsi="Courier New" w:cs="Courier New"/>
@@ -8455,7 +9494,29 @@
           <w:szCs w:val="18"/>
           <w:lang w:val="en-US"/>
         </w:rPr>
-        <w:t>"orderId"</w:t>
+        <w:t>"</w:t>
+      </w:r>
+      <w:proofErr w:type="spellStart"/>
+      <w:r>
+        <w:rPr>
+          <w:rFonts w:ascii="Courier New" w:eastAsia="Times New Roman" w:hAnsi="Courier New" w:cs="Courier New"/>
+          <w:color w:val="E6DB74"/>
+          <w:sz w:val="18"/>
+          <w:szCs w:val="18"/>
+          <w:lang w:val="en-US"/>
+        </w:rPr>
+        <w:t>orderId</w:t>
+      </w:r>
+      <w:proofErr w:type="spellEnd"/>
+      <w:r>
+        <w:rPr>
+          <w:rFonts w:ascii="Courier New" w:eastAsia="Times New Roman" w:hAnsi="Courier New" w:cs="Courier New"/>
+          <w:color w:val="E6DB74"/>
+          <w:sz w:val="18"/>
+          <w:szCs w:val="18"/>
+          <w:lang w:val="en-US"/>
+        </w:rPr>
+        <w:t>"</w:t>
       </w:r>
       <w:r>
         <w:rPr>
@@ -8467,6 +9528,7 @@
         </w:rPr>
         <w:t>, </w:t>
       </w:r>
+      <w:proofErr w:type="spellStart"/>
       <w:r>
         <w:rPr>
           <w:rFonts w:ascii="Courier New" w:eastAsia="Times New Roman" w:hAnsi="Courier New" w:cs="Courier New"/>
@@ -8497,6 +9559,7 @@
         </w:rPr>
         <w:t>orderId</w:t>
       </w:r>
+      <w:proofErr w:type="spellEnd"/>
       <w:r>
         <w:rPr>
           <w:rFonts w:ascii="Courier New" w:eastAsia="Times New Roman" w:hAnsi="Courier New" w:cs="Courier New"/>
@@ -8551,6 +9614,8 @@
           <w:lang w:val="en-US"/>
         </w:rPr>
       </w:pPr>
+      <w:proofErr w:type="spellStart"/>
+      <w:proofErr w:type="gramStart"/>
       <w:r>
         <w:rPr>
           <w:rFonts w:ascii="Courier New" w:eastAsia="Times New Roman" w:hAnsi="Courier New" w:cs="Courier New"/>
@@ -8581,6 +9646,8 @@
         </w:rPr>
         <w:t>setNextRequest</w:t>
       </w:r>
+      <w:proofErr w:type="spellEnd"/>
+      <w:proofErr w:type="gramEnd"/>
       <w:r>
         <w:rPr>
           <w:rFonts w:ascii="Courier New" w:eastAsia="Times New Roman" w:hAnsi="Courier New" w:cs="Courier New"/>
@@ -8637,6 +9704,8 @@
           <w:lang w:val="en-US"/>
         </w:rPr>
       </w:pPr>
+      <w:proofErr w:type="spellStart"/>
+      <w:proofErr w:type="gramStart"/>
       <w:r>
         <w:rPr>
           <w:rFonts w:ascii="Courier New" w:eastAsia="Times New Roman" w:hAnsi="Courier New" w:cs="Courier New"/>
@@ -8667,6 +9736,8 @@
         </w:rPr>
         <w:t>setNextRequest</w:t>
       </w:r>
+      <w:proofErr w:type="spellEnd"/>
+      <w:proofErr w:type="gramEnd"/>
       <w:r>
         <w:rPr>
           <w:rFonts w:ascii="Courier New" w:eastAsia="Times New Roman" w:hAnsi="Courier New" w:cs="Courier New"/>
@@ -8773,6 +9844,7 @@
           <w:lang w:val="en-US"/>
         </w:rPr>
       </w:pPr>
+      <w:proofErr w:type="spellStart"/>
       <w:r>
         <w:rPr>
           <w:rFonts w:ascii="Courier New" w:eastAsia="Times New Roman" w:hAnsi="Courier New" w:cs="Courier New"/>
@@ -8793,6 +9865,7 @@
         </w:rPr>
         <w:t>.</w:t>
       </w:r>
+      <w:proofErr w:type="gramStart"/>
       <w:r>
         <w:rPr>
           <w:rFonts w:ascii="Courier New" w:eastAsia="Times New Roman" w:hAnsi="Courier New" w:cs="Courier New"/>
@@ -8803,6 +9876,7 @@
         </w:rPr>
         <w:t>test</w:t>
       </w:r>
+      <w:proofErr w:type="spellEnd"/>
       <w:r>
         <w:rPr>
           <w:rFonts w:ascii="Courier New" w:eastAsia="Times New Roman" w:hAnsi="Courier New" w:cs="Courier New"/>
@@ -8813,6 +9887,7 @@
         </w:rPr>
         <w:t>(</w:t>
       </w:r>
+      <w:proofErr w:type="gramEnd"/>
       <w:r>
         <w:rPr>
           <w:rFonts w:ascii="Courier New" w:eastAsia="Times New Roman" w:hAnsi="Courier New" w:cs="Courier New"/>
@@ -8900,6 +9975,7 @@
         </w:rPr>
         <w:t> </w:t>
       </w:r>
+      <w:proofErr w:type="spellStart"/>
       <w:r>
         <w:rPr>
           <w:rFonts w:ascii="Courier New" w:eastAsia="Times New Roman" w:hAnsi="Courier New" w:cs="Courier New"/>
@@ -8910,6 +9986,7 @@
         </w:rPr>
         <w:t>jsonData</w:t>
       </w:r>
+      <w:proofErr w:type="spellEnd"/>
       <w:r>
         <w:rPr>
           <w:rFonts w:ascii="Courier New" w:eastAsia="Times New Roman" w:hAnsi="Courier New" w:cs="Courier New"/>
@@ -8940,6 +10017,8 @@
         </w:rPr>
         <w:t> </w:t>
       </w:r>
+      <w:proofErr w:type="spellStart"/>
+      <w:proofErr w:type="gramStart"/>
       <w:r>
         <w:rPr>
           <w:rFonts w:ascii="Courier New" w:eastAsia="Times New Roman" w:hAnsi="Courier New" w:cs="Courier New"/>
@@ -8970,6 +10049,7 @@
         </w:rPr>
         <w:t>response</w:t>
       </w:r>
+      <w:proofErr w:type="gramEnd"/>
       <w:r>
         <w:rPr>
           <w:rFonts w:ascii="Courier New" w:eastAsia="Times New Roman" w:hAnsi="Courier New" w:cs="Courier New"/>
@@ -8990,6 +10070,7 @@
         </w:rPr>
         <w:t>json</w:t>
       </w:r>
+      <w:proofErr w:type="spellEnd"/>
       <w:r>
         <w:rPr>
           <w:rFonts w:ascii="Courier New" w:eastAsia="Times New Roman" w:hAnsi="Courier New" w:cs="Courier New"/>
@@ -9023,6 +10104,8 @@
         </w:rPr>
         <w:t>    </w:t>
       </w:r>
+      <w:proofErr w:type="spellStart"/>
+      <w:proofErr w:type="gramStart"/>
       <w:r>
         <w:rPr>
           <w:rFonts w:ascii="Courier New" w:eastAsia="Times New Roman" w:hAnsi="Courier New" w:cs="Courier New"/>
@@ -9053,6 +10136,8 @@
         </w:rPr>
         <w:t>expect</w:t>
       </w:r>
+      <w:proofErr w:type="spellEnd"/>
+      <w:proofErr w:type="gramEnd"/>
       <w:r>
         <w:rPr>
           <w:rFonts w:ascii="Courier New" w:eastAsia="Times New Roman" w:hAnsi="Courier New" w:cs="Courier New"/>
@@ -9063,6 +10148,7 @@
         </w:rPr>
         <w:t>(</w:t>
       </w:r>
+      <w:proofErr w:type="spellStart"/>
       <w:r>
         <w:rPr>
           <w:rFonts w:ascii="Courier New" w:eastAsia="Times New Roman" w:hAnsi="Courier New" w:cs="Courier New"/>
@@ -9113,6 +10199,7 @@
         </w:rPr>
         <w:t>permissionLevel</w:t>
       </w:r>
+      <w:proofErr w:type="spellEnd"/>
       <w:r>
         <w:rPr>
           <w:rFonts w:ascii="Courier New" w:eastAsia="Times New Roman" w:hAnsi="Courier New" w:cs="Courier New"/>
@@ -9123,6 +10210,7 @@
         </w:rPr>
         <w:t>).</w:t>
       </w:r>
+      <w:proofErr w:type="spellStart"/>
       <w:r>
         <w:rPr>
           <w:rFonts w:ascii="Courier New" w:eastAsia="Times New Roman" w:hAnsi="Courier New" w:cs="Courier New"/>
@@ -9153,6 +10241,7 @@
         </w:rPr>
         <w:t>eql</w:t>
       </w:r>
+      <w:proofErr w:type="spellEnd"/>
       <w:r>
         <w:rPr>
           <w:rFonts w:ascii="Courier New" w:eastAsia="Times New Roman" w:hAnsi="Courier New" w:cs="Courier New"/>
@@ -9304,19 +10393,43 @@
           <w:lang w:val="en-US"/>
         </w:rPr>
       </w:pPr>
-      <w:r>
-        <w:rPr>
-          <w:lang w:val="en-US"/>
-        </w:rPr>
-        <w:t>pm.globals.get(“variable_key”);</w:t>
-      </w:r>
-    </w:p>
-    <w:p>
-      <w:pPr>
-        <w:rPr>
-          <w:lang w:val="en-US"/>
-        </w:rPr>
-      </w:pPr>
+      <w:proofErr w:type="spellStart"/>
+      <w:r>
+        <w:rPr>
+          <w:lang w:val="en-US"/>
+        </w:rPr>
+        <w:t>pm.globals.get</w:t>
+      </w:r>
+      <w:proofErr w:type="spellEnd"/>
+      <w:r>
+        <w:rPr>
+          <w:lang w:val="en-US"/>
+        </w:rPr>
+        <w:t>(“</w:t>
+      </w:r>
+      <w:proofErr w:type="spellStart"/>
+      <w:r>
+        <w:rPr>
+          <w:lang w:val="en-US"/>
+        </w:rPr>
+        <w:t>variable_key</w:t>
+      </w:r>
+      <w:proofErr w:type="spellEnd"/>
+      <w:r>
+        <w:rPr>
+          <w:lang w:val="en-US"/>
+        </w:rPr>
+        <w:t>”);</w:t>
+      </w:r>
+    </w:p>
+    <w:p>
+      <w:pPr>
+        <w:rPr>
+          <w:lang w:val="en-US"/>
+        </w:rPr>
+      </w:pPr>
+      <w:proofErr w:type="spellStart"/>
+      <w:proofErr w:type="gramStart"/>
       <w:r>
         <w:rPr>
           <w:lang w:val="en-US"/>
@@ -9333,14 +10446,50 @@
         <w:rPr>
           <w:lang w:val="en-US"/>
         </w:rPr>
-        <w:t>et(“variable_key”</w:t>
-      </w:r>
-      <w:r>
-        <w:rPr>
-          <w:lang w:val="en-US"/>
-        </w:rPr>
-        <w:t>, variable_value</w:t>
-      </w:r>
+        <w:t>et</w:t>
+      </w:r>
+      <w:proofErr w:type="spellEnd"/>
+      <w:r>
+        <w:rPr>
+          <w:lang w:val="en-US"/>
+        </w:rPr>
+        <w:t>(</w:t>
+      </w:r>
+      <w:proofErr w:type="gramEnd"/>
+      <w:r>
+        <w:rPr>
+          <w:lang w:val="en-US"/>
+        </w:rPr>
+        <w:t>“</w:t>
+      </w:r>
+      <w:proofErr w:type="spellStart"/>
+      <w:r>
+        <w:rPr>
+          <w:lang w:val="en-US"/>
+        </w:rPr>
+        <w:t>variable_key</w:t>
+      </w:r>
+      <w:proofErr w:type="spellEnd"/>
+      <w:r>
+        <w:rPr>
+          <w:lang w:val="en-US"/>
+        </w:rPr>
+        <w:t>”</w:t>
+      </w:r>
+      <w:r>
+        <w:rPr>
+          <w:lang w:val="en-US"/>
+        </w:rPr>
+        <w:t xml:space="preserve">, </w:t>
+      </w:r>
+      <w:proofErr w:type="spellStart"/>
+      <w:r>
+        <w:rPr>
+          <w:lang w:val="en-US"/>
+        </w:rPr>
+        <w:t>variable_value</w:t>
+      </w:r>
+      <w:proofErr w:type="spellEnd"/>
       <w:r>
         <w:rPr>
           <w:lang w:val="en-US"/>
@@ -9367,11 +10516,20 @@
           <w:lang w:val="en-US"/>
         </w:rPr>
       </w:pPr>
-      <w:r>
-        <w:rPr>
-          <w:lang w:val="en-US"/>
-        </w:rPr>
-        <w:t>pm.globals.</w:t>
+      <w:proofErr w:type="spellStart"/>
+      <w:proofErr w:type="gramStart"/>
+      <w:r>
+        <w:rPr>
+          <w:lang w:val="en-US"/>
+        </w:rPr>
+        <w:t>pm.globals</w:t>
+      </w:r>
+      <w:proofErr w:type="gramEnd"/>
+      <w:r>
+        <w:rPr>
+          <w:lang w:val="en-US"/>
+        </w:rPr>
+        <w:t>.</w:t>
       </w:r>
       <w:r>
         <w:rPr>
@@ -9383,7 +10541,28 @@
         <w:rPr>
           <w:lang w:val="en-US"/>
         </w:rPr>
-        <w:t>et(“variable_key”);</w:t>
+        <w:t>et</w:t>
+      </w:r>
+      <w:proofErr w:type="spellEnd"/>
+      <w:r>
+        <w:rPr>
+          <w:lang w:val="en-US"/>
+        </w:rPr>
+        <w:t>(“</w:t>
+      </w:r>
+      <w:proofErr w:type="spellStart"/>
+      <w:r>
+        <w:rPr>
+          <w:lang w:val="en-US"/>
+        </w:rPr>
+        <w:t>variable_key</w:t>
+      </w:r>
+      <w:proofErr w:type="spellEnd"/>
+      <w:r>
+        <w:rPr>
+          <w:lang w:val="en-US"/>
+        </w:rPr>
+        <w:t>”);</w:t>
       </w:r>
       <w:r>
         <w:rPr>
@@ -9398,11 +10577,20 @@
           <w:lang w:val="en-US"/>
         </w:rPr>
       </w:pPr>
-      <w:r>
-        <w:rPr>
-          <w:lang w:val="en-US"/>
-        </w:rPr>
-        <w:t>pm.globals.</w:t>
+      <w:proofErr w:type="spellStart"/>
+      <w:proofErr w:type="gramStart"/>
+      <w:r>
+        <w:rPr>
+          <w:lang w:val="en-US"/>
+        </w:rPr>
+        <w:t>pm.globals</w:t>
+      </w:r>
+      <w:proofErr w:type="gramEnd"/>
+      <w:r>
+        <w:rPr>
+          <w:lang w:val="en-US"/>
+        </w:rPr>
+        <w:t>.</w:t>
       </w:r>
       <w:r>
         <w:rPr>
@@ -9410,6 +10598,7 @@
         </w:rPr>
         <w:t>clear</w:t>
       </w:r>
+      <w:proofErr w:type="spellEnd"/>
       <w:r>
         <w:rPr>
           <w:lang w:val="en-US"/>
@@ -9475,11 +10664,41 @@
           <w:lang w:val="en-US"/>
         </w:rPr>
       </w:pPr>
-      <w:r>
-        <w:rPr>
-          <w:lang w:val="en-US"/>
-        </w:rPr>
-        <w:t xml:space="preserve">pm.environment.set(“boardName”, </w:t>
+      <w:proofErr w:type="spellStart"/>
+      <w:proofErr w:type="gramStart"/>
+      <w:r>
+        <w:rPr>
+          <w:lang w:val="en-US"/>
+        </w:rPr>
+        <w:t>pm.environment.set</w:t>
+      </w:r>
+      <w:proofErr w:type="spellEnd"/>
+      <w:r>
+        <w:rPr>
+          <w:lang w:val="en-US"/>
+        </w:rPr>
+        <w:t>(</w:t>
+      </w:r>
+      <w:proofErr w:type="gramEnd"/>
+      <w:r>
+        <w:rPr>
+          <w:lang w:val="en-US"/>
+        </w:rPr>
+        <w:t>“</w:t>
+      </w:r>
+      <w:proofErr w:type="spellStart"/>
+      <w:r>
+        <w:rPr>
+          <w:lang w:val="en-US"/>
+        </w:rPr>
+        <w:t>boardName</w:t>
+      </w:r>
+      <w:proofErr w:type="spellEnd"/>
+      <w:r>
+        <w:rPr>
+          <w:lang w:val="en-US"/>
+        </w:rPr>
+        <w:t xml:space="preserve">”, </w:t>
       </w:r>
       <w:r>
         <w:rPr>
@@ -9487,11 +10706,19 @@
         </w:rPr>
         <w:t xml:space="preserve"> </w:t>
       </w:r>
-      <w:r>
-        <w:rPr>
-          <w:lang w:val="en-US"/>
-        </w:rPr>
-        <w:t>getRandomBoardName()</w:t>
+      <w:proofErr w:type="spellStart"/>
+      <w:r>
+        <w:rPr>
+          <w:lang w:val="en-US"/>
+        </w:rPr>
+        <w:t>getRandomBoardName</w:t>
+      </w:r>
+      <w:proofErr w:type="spellEnd"/>
+      <w:r>
+        <w:rPr>
+          <w:lang w:val="en-US"/>
+        </w:rPr>
+        <w:t>()</w:t>
       </w:r>
       <w:r>
         <w:rPr>
@@ -9517,7 +10744,29 @@
         <w:rPr>
           <w:lang w:val="en-US"/>
         </w:rPr>
-        <w:t>function getRandomBoardName() {</w:t>
+        <w:t xml:space="preserve">function </w:t>
+      </w:r>
+      <w:proofErr w:type="spellStart"/>
+      <w:proofErr w:type="gramStart"/>
+      <w:r>
+        <w:rPr>
+          <w:lang w:val="en-US"/>
+        </w:rPr>
+        <w:t>getRandomBoardName</w:t>
+      </w:r>
+      <w:proofErr w:type="spellEnd"/>
+      <w:r>
+        <w:rPr>
+          <w:lang w:val="en-US"/>
+        </w:rPr>
+        <w:t>(</w:t>
+      </w:r>
+      <w:proofErr w:type="gramEnd"/>
+      <w:r>
+        <w:rPr>
+          <w:lang w:val="en-US"/>
+        </w:rPr>
+        <w:t>) {</w:t>
       </w:r>
     </w:p>
     <w:p>
@@ -9536,7 +10785,21 @@
         <w:rPr>
           <w:lang w:val="en-US"/>
         </w:rPr>
-        <w:t xml:space="preserve">const boardName = “My </w:t>
+        <w:t xml:space="preserve">const </w:t>
+      </w:r>
+      <w:proofErr w:type="spellStart"/>
+      <w:r>
+        <w:rPr>
+          <w:lang w:val="en-US"/>
+        </w:rPr>
+        <w:t>boardName</w:t>
+      </w:r>
+      <w:proofErr w:type="spellEnd"/>
+      <w:r>
+        <w:rPr>
+          <w:lang w:val="en-US"/>
+        </w:rPr>
+        <w:t xml:space="preserve"> = “My </w:t>
       </w:r>
       <w:r>
         <w:rPr>
@@ -9548,7 +10811,37 @@
         <w:rPr>
           <w:lang w:val="en-US"/>
         </w:rPr>
-        <w:t>” + parseInt(Math.rendom() * 10000)</w:t>
+        <w:t xml:space="preserve">” + </w:t>
+      </w:r>
+      <w:proofErr w:type="spellStart"/>
+      <w:proofErr w:type="gramStart"/>
+      <w:r>
+        <w:rPr>
+          <w:lang w:val="en-US"/>
+        </w:rPr>
+        <w:t>parseInt</w:t>
+      </w:r>
+      <w:proofErr w:type="spellEnd"/>
+      <w:r>
+        <w:rPr>
+          <w:lang w:val="en-US"/>
+        </w:rPr>
+        <w:t>(</w:t>
+      </w:r>
+      <w:proofErr w:type="spellStart"/>
+      <w:proofErr w:type="gramEnd"/>
+      <w:r>
+        <w:rPr>
+          <w:lang w:val="en-US"/>
+        </w:rPr>
+        <w:t>Math.rendom</w:t>
+      </w:r>
+      <w:proofErr w:type="spellEnd"/>
+      <w:r>
+        <w:rPr>
+          <w:lang w:val="en-US"/>
+        </w:rPr>
+        <w:t>() * 10000)</w:t>
       </w:r>
       <w:r>
         <w:rPr>
@@ -9570,12 +10863,14 @@
         </w:rPr>
         <w:t>console.log(</w:t>
       </w:r>
+      <w:proofErr w:type="spellStart"/>
       <w:r>
         <w:rPr>
           <w:lang w:val="en-US"/>
         </w:rPr>
         <w:t>boardName</w:t>
       </w:r>
+      <w:proofErr w:type="spellEnd"/>
       <w:r>
         <w:rPr>
           <w:lang w:val="en-US"/>
@@ -9602,12 +10897,14 @@
         </w:rPr>
         <w:t xml:space="preserve">return </w:t>
       </w:r>
+      <w:proofErr w:type="spellStart"/>
       <w:r>
         <w:rPr>
           <w:lang w:val="en-US"/>
         </w:rPr>
         <w:t>boardName</w:t>
       </w:r>
+      <w:proofErr w:type="spellEnd"/>
       <w:r>
         <w:rPr>
           <w:lang w:val="en-US"/>
@@ -9706,6 +11003,7 @@
         </w:rPr>
         <w:t> </w:t>
       </w:r>
+      <w:proofErr w:type="gramStart"/>
       <w:r>
         <w:rPr>
           <w:rFonts w:ascii="Courier New" w:eastAsia="Times New Roman" w:hAnsi="Courier New" w:cs="Courier New"/>
@@ -9724,7 +11022,18 @@
           <w:szCs w:val="18"/>
           <w:lang w:val="en-US"/>
         </w:rPr>
-        <w:t>.getEnvironmentVariable(</w:t>
+        <w:t>.getEnvironmentVariable</w:t>
+      </w:r>
+      <w:proofErr w:type="gramEnd"/>
+      <w:r>
+        <w:rPr>
+          <w:rFonts w:ascii="Courier New" w:eastAsia="Times New Roman" w:hAnsi="Courier New" w:cs="Courier New"/>
+          <w:color w:val="000000"/>
+          <w:sz w:val="18"/>
+          <w:szCs w:val="18"/>
+          <w:lang w:val="en-US"/>
+        </w:rPr>
+        <w:t>(</w:t>
       </w:r>
       <w:r>
         <w:rPr>
@@ -9794,6 +11103,7 @@
         </w:rPr>
         <w:t> (</w:t>
       </w:r>
+      <w:proofErr w:type="spellStart"/>
       <w:r>
         <w:rPr>
           <w:rFonts w:ascii="Courier New" w:eastAsia="Times New Roman" w:hAnsi="Courier New" w:cs="Courier New"/>
@@ -9804,6 +11114,7 @@
         </w:rPr>
         <w:t>currentBoardNumber</w:t>
       </w:r>
+      <w:proofErr w:type="spellEnd"/>
       <w:r>
         <w:rPr>
           <w:rFonts w:ascii="Courier New" w:eastAsia="Times New Roman" w:hAnsi="Courier New" w:cs="Courier New"/>
@@ -9837,6 +11148,7 @@
         </w:rPr>
         <w:t>    </w:t>
       </w:r>
+      <w:proofErr w:type="spellStart"/>
       <w:r>
         <w:rPr>
           <w:rFonts w:ascii="Courier New" w:eastAsia="Times New Roman" w:hAnsi="Courier New" w:cs="Courier New"/>
@@ -9847,6 +11159,7 @@
         </w:rPr>
         <w:t>currentBoardNumber</w:t>
       </w:r>
+      <w:proofErr w:type="spellEnd"/>
       <w:r>
         <w:rPr>
           <w:rFonts w:ascii="Courier New" w:eastAsia="Times New Roman" w:hAnsi="Courier New" w:cs="Courier New"/>
@@ -9937,6 +11250,7 @@
         </w:rPr>
         <w:t>    </w:t>
       </w:r>
+      <w:proofErr w:type="spellStart"/>
       <w:r>
         <w:rPr>
           <w:rFonts w:ascii="Courier New" w:eastAsia="Times New Roman" w:hAnsi="Courier New" w:cs="Courier New"/>
@@ -9947,6 +11261,7 @@
         </w:rPr>
         <w:t>currentBoardNumber</w:t>
       </w:r>
+      <w:proofErr w:type="spellEnd"/>
       <w:r>
         <w:rPr>
           <w:rFonts w:ascii="Courier New" w:eastAsia="Times New Roman" w:hAnsi="Courier New" w:cs="Courier New"/>
@@ -10068,6 +11383,7 @@
         </w:rPr>
         <w:t> </w:t>
       </w:r>
+      <w:proofErr w:type="spellStart"/>
       <w:r>
         <w:rPr>
           <w:rFonts w:ascii="Courier New" w:eastAsia="Times New Roman" w:hAnsi="Courier New" w:cs="Courier New"/>
@@ -10078,6 +11394,7 @@
         </w:rPr>
         <w:t>boardName</w:t>
       </w:r>
+      <w:proofErr w:type="spellEnd"/>
       <w:r>
         <w:rPr>
           <w:rFonts w:ascii="Courier New" w:eastAsia="Times New Roman" w:hAnsi="Courier New" w:cs="Courier New"/>
@@ -10152,6 +11469,7 @@
         </w:rPr>
         <w:t> </w:t>
       </w:r>
+      <w:proofErr w:type="spellStart"/>
       <w:r>
         <w:rPr>
           <w:rFonts w:ascii="Courier New" w:eastAsia="Times New Roman" w:hAnsi="Courier New" w:cs="Courier New"/>
@@ -10162,6 +11480,7 @@
         </w:rPr>
         <w:t>currentBoardNumber</w:t>
       </w:r>
+      <w:proofErr w:type="spellEnd"/>
       <w:r>
         <w:rPr>
           <w:rFonts w:ascii="Courier New" w:eastAsia="Times New Roman" w:hAnsi="Courier New" w:cs="Courier New"/>
@@ -10198,6 +11517,8 @@
           <w:lang w:val="en-US"/>
         </w:rPr>
       </w:pPr>
+      <w:proofErr w:type="spellStart"/>
+      <w:proofErr w:type="gramStart"/>
       <w:r>
         <w:rPr>
           <w:rFonts w:ascii="Courier New" w:eastAsia="Times New Roman" w:hAnsi="Courier New" w:cs="Courier New"/>
@@ -10216,7 +11537,19 @@
           <w:szCs w:val="18"/>
           <w:lang w:val="en-US"/>
         </w:rPr>
-        <w:t>.setEnvironmentVariable(</w:t>
+        <w:t>.setEnvironmentVariable</w:t>
+      </w:r>
+      <w:proofErr w:type="spellEnd"/>
+      <w:proofErr w:type="gramEnd"/>
+      <w:r>
+        <w:rPr>
+          <w:rFonts w:ascii="Courier New" w:eastAsia="Times New Roman" w:hAnsi="Courier New" w:cs="Courier New"/>
+          <w:color w:val="000000"/>
+          <w:sz w:val="18"/>
+          <w:szCs w:val="18"/>
+          <w:lang w:val="en-US"/>
+        </w:rPr>
+        <w:t>(</w:t>
       </w:r>
       <w:r>
         <w:rPr>
@@ -10226,7 +11559,29 @@
           <w:szCs w:val="18"/>
           <w:lang w:val="en-US"/>
         </w:rPr>
-        <w:t>"boardName"</w:t>
+        <w:t>"</w:t>
+      </w:r>
+      <w:proofErr w:type="spellStart"/>
+      <w:r>
+        <w:rPr>
+          <w:rFonts w:ascii="Courier New" w:eastAsia="Times New Roman" w:hAnsi="Courier New" w:cs="Courier New"/>
+          <w:color w:val="2A00FF"/>
+          <w:sz w:val="18"/>
+          <w:szCs w:val="18"/>
+          <w:lang w:val="en-US"/>
+        </w:rPr>
+        <w:t>boardName</w:t>
+      </w:r>
+      <w:proofErr w:type="spellEnd"/>
+      <w:r>
+        <w:rPr>
+          <w:rFonts w:ascii="Courier New" w:eastAsia="Times New Roman" w:hAnsi="Courier New" w:cs="Courier New"/>
+          <w:color w:val="2A00FF"/>
+          <w:sz w:val="18"/>
+          <w:szCs w:val="18"/>
+          <w:lang w:val="en-US"/>
+        </w:rPr>
+        <w:t>"</w:t>
       </w:r>
       <w:r>
         <w:rPr>
@@ -10238,6 +11593,7 @@
         </w:rPr>
         <w:t>, </w:t>
       </w:r>
+      <w:proofErr w:type="spellStart"/>
       <w:r>
         <w:rPr>
           <w:rFonts w:ascii="Courier New" w:eastAsia="Times New Roman" w:hAnsi="Courier New" w:cs="Courier New"/>
@@ -10248,6 +11604,7 @@
         </w:rPr>
         <w:t>boardName</w:t>
       </w:r>
+      <w:proofErr w:type="spellEnd"/>
       <w:r>
         <w:rPr>
           <w:rFonts w:ascii="Courier New" w:eastAsia="Times New Roman" w:hAnsi="Courier New" w:cs="Courier New"/>
@@ -10271,6 +11628,7 @@
           <w:lang w:val="en-US"/>
         </w:rPr>
       </w:pPr>
+      <w:proofErr w:type="gramStart"/>
       <w:r>
         <w:rPr>
           <w:rFonts w:ascii="Courier New" w:eastAsia="Times New Roman" w:hAnsi="Courier New" w:cs="Courier New"/>
@@ -10289,7 +11647,18 @@
           <w:szCs w:val="18"/>
           <w:lang w:val="en-US"/>
         </w:rPr>
-        <w:t>.setEnvironmentVariable(</w:t>
+        <w:t>.setEnvironmentVariable</w:t>
+      </w:r>
+      <w:proofErr w:type="gramEnd"/>
+      <w:r>
+        <w:rPr>
+          <w:rFonts w:ascii="Courier New" w:eastAsia="Times New Roman" w:hAnsi="Courier New" w:cs="Courier New"/>
+          <w:color w:val="000000"/>
+          <w:sz w:val="18"/>
+          <w:szCs w:val="18"/>
+          <w:lang w:val="en-US"/>
+        </w:rPr>
+        <w:t>(</w:t>
       </w:r>
       <w:r>
         <w:rPr>
@@ -10348,16 +11717,507 @@
           <w:lang w:val="en-US"/>
         </w:rPr>
       </w:pPr>
-    </w:p>
-    <w:p>
-      <w:pPr>
-        <w:rPr>
-          <w:lang w:val="en-US"/>
-        </w:rPr>
-      </w:pPr>
-    </w:p>
-    <w:p>
-      <w:pPr>
+      <w:r>
+        <w:rPr>
+          <w:noProof/>
+          <w:lang w:val="en-US"/>
+        </w:rPr>
+        <w:drawing>
+          <wp:inline distT="0" distB="0" distL="0" distR="0" wp14:anchorId="421FABB1" wp14:editId="70F0BBC3">
+            <wp:extent cx="5940425" cy="4936490"/>
+            <wp:effectExtent l="0" t="0" r="3175" b="0"/>
+            <wp:docPr id="6" name="Picture 6"/>
+            <wp:cNvGraphicFramePr>
+              <a:graphicFrameLocks xmlns:a="http://schemas.openxmlformats.org/drawingml/2006/main" noChangeAspect="1"/>
+            </wp:cNvGraphicFramePr>
+            <a:graphic xmlns:a="http://schemas.openxmlformats.org/drawingml/2006/main">
+              <a:graphicData uri="http://schemas.openxmlformats.org/drawingml/2006/picture">
+                <pic:pic xmlns:pic="http://schemas.openxmlformats.org/drawingml/2006/picture">
+                  <pic:nvPicPr>
+                    <pic:cNvPr id="6" name="Picture 6"/>
+                    <pic:cNvPicPr/>
+                  </pic:nvPicPr>
+                  <pic:blipFill>
+                    <a:blip r:embed="rId21">
+                      <a:extLst>
+                        <a:ext uri="{28A0092B-C50C-407E-A947-70E740481C1C}">
+                          <a14:useLocalDpi xmlns:a14="http://schemas.microsoft.com/office/drawing/2010/main" val="0"/>
+                        </a:ext>
+                      </a:extLst>
+                    </a:blip>
+                    <a:stretch>
+                      <a:fillRect/>
+                    </a:stretch>
+                  </pic:blipFill>
+                  <pic:spPr>
+                    <a:xfrm>
+                      <a:off x="0" y="0"/>
+                      <a:ext cx="5940425" cy="4936490"/>
+                    </a:xfrm>
+                    <a:prstGeom prst="rect">
+                      <a:avLst/>
+                    </a:prstGeom>
+                  </pic:spPr>
+                </pic:pic>
+              </a:graphicData>
+            </a:graphic>
+          </wp:inline>
+        </w:drawing>
+      </w:r>
+    </w:p>
+    <w:p>
+      <w:pPr>
+        <w:pStyle w:val="Heading2"/>
+        <w:shd w:val="clear" w:color="auto" w:fill="FFFFFF"/>
+        <w:spacing w:before="413" w:line="420" w:lineRule="atLeast"/>
+        <w:rPr>
+          <w:rFonts w:ascii="Helvetica" w:hAnsi="Helvetica"/>
+          <w:color w:val="292929"/>
+          <w:sz w:val="33"/>
+          <w:szCs w:val="33"/>
+          <w:lang w:val="en-US"/>
+        </w:rPr>
+      </w:pPr>
+      <w:r>
+        <w:rPr>
+          <w:rFonts w:ascii="Helvetica" w:hAnsi="Helvetica"/>
+          <w:b/>
+          <w:bCs/>
+          <w:color w:val="292929"/>
+          <w:sz w:val="33"/>
+          <w:szCs w:val="33"/>
+          <w:lang w:val="en-US"/>
+        </w:rPr>
+        <w:t>What are local variables anyway?</w:t>
+      </w:r>
+    </w:p>
+    <w:p>
+      <w:pPr>
+        <w:pStyle w:val="hw"/>
+        <w:shd w:val="clear" w:color="auto" w:fill="FFFFFF"/>
+        <w:spacing w:before="206" w:beforeAutospacing="0" w:after="0" w:afterAutospacing="0" w:line="480" w:lineRule="atLeast"/>
+        <w:rPr>
+          <w:rFonts w:ascii="Georgia" w:hAnsi="Georgia"/>
+          <w:color w:val="292929"/>
+          <w:spacing w:val="-1"/>
+          <w:sz w:val="32"/>
+          <w:szCs w:val="32"/>
+        </w:rPr>
+      </w:pPr>
+      <w:r>
+        <w:rPr>
+          <w:rStyle w:val="Strong"/>
+          <w:rFonts w:ascii="Georgia" w:hAnsi="Georgia"/>
+          <w:color w:val="292929"/>
+          <w:spacing w:val="-1"/>
+          <w:sz w:val="32"/>
+          <w:szCs w:val="32"/>
+        </w:rPr>
+        <w:t>Really hard to explain.</w:t>
+      </w:r>
+      <w:r>
+        <w:rPr>
+          <w:rFonts w:ascii="Georgia" w:hAnsi="Georgia"/>
+          <w:color w:val="292929"/>
+          <w:spacing w:val="-1"/>
+          <w:sz w:val="32"/>
+          <w:szCs w:val="32"/>
+        </w:rPr>
+        <w:t> You define them, use them once and they disappear in the dark — or something like that. </w:t>
+      </w:r>
+      <w:r>
+        <w:rPr>
+          <w:rStyle w:val="Strong"/>
+          <w:rFonts w:ascii="Georgia" w:hAnsi="Georgia"/>
+          <w:color w:val="292929"/>
+          <w:spacing w:val="-1"/>
+          <w:sz w:val="32"/>
+          <w:szCs w:val="32"/>
+        </w:rPr>
+        <w:t xml:space="preserve">Local </w:t>
+      </w:r>
+      <w:r>
+        <w:rPr>
+          <w:rStyle w:val="Strong"/>
+          <w:rFonts w:ascii="Georgia" w:hAnsi="Georgia"/>
+          <w:color w:val="292929"/>
+          <w:spacing w:val="-1"/>
+          <w:sz w:val="32"/>
+          <w:szCs w:val="32"/>
+        </w:rPr>
+        <w:lastRenderedPageBreak/>
+        <w:t>variables can only be created from scripts.</w:t>
+      </w:r>
+      <w:r>
+        <w:rPr>
+          <w:rFonts w:ascii="Georgia" w:hAnsi="Georgia"/>
+          <w:color w:val="292929"/>
+          <w:spacing w:val="-1"/>
+          <w:sz w:val="32"/>
+          <w:szCs w:val="32"/>
+        </w:rPr>
+        <w:t> There is no GUI that allows you to define such variables or to inspect them.</w:t>
+      </w:r>
+    </w:p>
+    <w:p>
+      <w:pPr>
+        <w:rPr>
+          <w:lang w:val="en-US"/>
+        </w:rPr>
+      </w:pPr>
+    </w:p>
+    <w:p>
+      <w:pPr>
+        <w:pStyle w:val="Heading2"/>
+        <w:shd w:val="clear" w:color="auto" w:fill="FFFFFF"/>
+        <w:spacing w:before="413" w:line="420" w:lineRule="atLeast"/>
+        <w:rPr>
+          <w:rFonts w:ascii="Helvetica" w:hAnsi="Helvetica"/>
+          <w:color w:val="292929"/>
+          <w:sz w:val="33"/>
+          <w:szCs w:val="33"/>
+        </w:rPr>
+      </w:pPr>
+      <w:r>
+        <w:rPr>
+          <w:rFonts w:ascii="Helvetica" w:hAnsi="Helvetica"/>
+          <w:b/>
+          <w:bCs/>
+          <w:color w:val="292929"/>
+          <w:sz w:val="33"/>
+          <w:szCs w:val="33"/>
+        </w:rPr>
+        <w:t xml:space="preserve">Best </w:t>
+      </w:r>
+      <w:proofErr w:type="spellStart"/>
+      <w:r>
+        <w:rPr>
+          <w:rFonts w:ascii="Helvetica" w:hAnsi="Helvetica"/>
+          <w:b/>
+          <w:bCs/>
+          <w:color w:val="292929"/>
+          <w:sz w:val="33"/>
+          <w:szCs w:val="33"/>
+        </w:rPr>
+        <w:t>practice</w:t>
+      </w:r>
+      <w:proofErr w:type="spellEnd"/>
+    </w:p>
+    <w:p>
+      <w:pPr>
+        <w:pStyle w:val="hw"/>
+        <w:numPr>
+          <w:ilvl w:val="0"/>
+          <w:numId w:val="3"/>
+        </w:numPr>
+        <w:shd w:val="clear" w:color="auto" w:fill="FFFFFF"/>
+        <w:spacing w:before="206" w:beforeAutospacing="0" w:after="0" w:afterAutospacing="0" w:line="480" w:lineRule="atLeast"/>
+        <w:ind w:left="1170"/>
+        <w:rPr>
+          <w:rFonts w:ascii="Georgia" w:hAnsi="Georgia" w:cs="Segoe UI"/>
+          <w:color w:val="292929"/>
+          <w:spacing w:val="-1"/>
+          <w:sz w:val="32"/>
+          <w:szCs w:val="32"/>
+        </w:rPr>
+      </w:pPr>
+      <w:r>
+        <w:rPr>
+          <w:rStyle w:val="Strong"/>
+          <w:rFonts w:ascii="Georgia" w:hAnsi="Georgia" w:cs="Segoe UI"/>
+          <w:color w:val="292929"/>
+          <w:spacing w:val="-1"/>
+          <w:sz w:val="32"/>
+          <w:szCs w:val="32"/>
+        </w:rPr>
+        <w:t>Try to avoid them</w:t>
+      </w:r>
+      <w:r>
+        <w:rPr>
+          <w:rFonts w:ascii="Georgia" w:hAnsi="Georgia" w:cs="Segoe UI"/>
+          <w:color w:val="292929"/>
+          <w:spacing w:val="-1"/>
+          <w:sz w:val="32"/>
+          <w:szCs w:val="32"/>
+        </w:rPr>
+        <w:t> as they can be hard to understand and can lead to unwanted side effects when used.</w:t>
+      </w:r>
+    </w:p>
+    <w:p>
+      <w:pPr>
+        <w:pStyle w:val="hw"/>
+        <w:numPr>
+          <w:ilvl w:val="0"/>
+          <w:numId w:val="3"/>
+        </w:numPr>
+        <w:shd w:val="clear" w:color="auto" w:fill="FFFFFF"/>
+        <w:spacing w:before="252" w:beforeAutospacing="0" w:after="0" w:afterAutospacing="0" w:line="480" w:lineRule="atLeast"/>
+        <w:ind w:left="1170"/>
+        <w:rPr>
+          <w:rFonts w:ascii="Georgia" w:hAnsi="Georgia" w:cs="Segoe UI"/>
+          <w:color w:val="292929"/>
+          <w:spacing w:val="-1"/>
+          <w:sz w:val="32"/>
+          <w:szCs w:val="32"/>
+        </w:rPr>
+      </w:pPr>
+      <w:r>
+        <w:rPr>
+          <w:rStyle w:val="Strong"/>
+          <w:rFonts w:ascii="Georgia" w:hAnsi="Georgia" w:cs="Segoe UI"/>
+          <w:color w:val="292929"/>
+          <w:spacing w:val="-1"/>
+          <w:sz w:val="32"/>
+          <w:szCs w:val="32"/>
+        </w:rPr>
+        <w:t>Try to avoid them as they </w:t>
+      </w:r>
+      <w:r>
+        <w:rPr>
+          <w:rFonts w:ascii="Georgia" w:hAnsi="Georgia" w:cs="Segoe UI"/>
+          <w:color w:val="292929"/>
+          <w:spacing w:val="-1"/>
+          <w:sz w:val="32"/>
+          <w:szCs w:val="32"/>
+        </w:rPr>
+        <w:t>behave differently in the Postman App compared to the Collection runner and Newman — so be aware of that.</w:t>
+      </w:r>
+    </w:p>
+    <w:p>
+      <w:pPr>
+        <w:pStyle w:val="Heading1"/>
+        <w:shd w:val="clear" w:color="auto" w:fill="FFFFFF"/>
+        <w:spacing w:before="468" w:line="540" w:lineRule="atLeast"/>
+        <w:rPr>
+          <w:rFonts w:ascii="Helvetica" w:hAnsi="Helvetica"/>
+          <w:color w:val="292929"/>
+          <w:sz w:val="45"/>
+          <w:szCs w:val="45"/>
+          <w:lang w:val="en-US"/>
+        </w:rPr>
+      </w:pPr>
+      <w:r>
+        <w:rPr>
+          <w:rFonts w:ascii="Helvetica" w:hAnsi="Helvetica"/>
+          <w:b/>
+          <w:bCs/>
+          <w:color w:val="292929"/>
+          <w:sz w:val="45"/>
+          <w:szCs w:val="45"/>
+          <w:lang w:val="en-US"/>
+        </w:rPr>
+        <w:t>Data variables</w:t>
+      </w:r>
+    </w:p>
+    <w:p>
+      <w:pPr>
+        <w:pStyle w:val="hw"/>
+        <w:shd w:val="clear" w:color="auto" w:fill="FFFFFF"/>
+        <w:spacing w:before="206" w:beforeAutospacing="0" w:after="0" w:afterAutospacing="0" w:line="480" w:lineRule="atLeast"/>
+        <w:rPr>
+          <w:rFonts w:ascii="Georgia" w:hAnsi="Georgia"/>
+          <w:color w:val="292929"/>
+          <w:spacing w:val="-1"/>
+          <w:sz w:val="32"/>
+          <w:szCs w:val="32"/>
+        </w:rPr>
+      </w:pPr>
+      <w:r>
+        <w:rPr>
+          <w:rFonts w:ascii="Georgia" w:hAnsi="Georgia"/>
+          <w:color w:val="292929"/>
+          <w:spacing w:val="-1"/>
+          <w:sz w:val="32"/>
+          <w:szCs w:val="32"/>
+        </w:rPr>
+        <w:t xml:space="preserve">If you need to run the same request or collection against multiple data-sets, the most common solution is to define the data-sets as external files and to run the collection using the Collection Runner or Newman. There are not a </w:t>
+      </w:r>
+      <w:proofErr w:type="spellStart"/>
+      <w:r>
+        <w:rPr>
+          <w:rFonts w:ascii="Georgia" w:hAnsi="Georgia"/>
+          <w:color w:val="292929"/>
+          <w:spacing w:val="-1"/>
+          <w:sz w:val="32"/>
+          <w:szCs w:val="32"/>
+        </w:rPr>
+        <w:t>lof</w:t>
+      </w:r>
+      <w:proofErr w:type="spellEnd"/>
+      <w:r>
+        <w:rPr>
+          <w:rFonts w:ascii="Georgia" w:hAnsi="Georgia"/>
+          <w:color w:val="292929"/>
+          <w:spacing w:val="-1"/>
+          <w:sz w:val="32"/>
+          <w:szCs w:val="32"/>
+        </w:rPr>
+        <w:t xml:space="preserve"> alternatives to data variables if you go this way.</w:t>
+      </w:r>
+    </w:p>
+    <w:p>
+      <w:pPr>
+        <w:pStyle w:val="hw"/>
+        <w:shd w:val="clear" w:color="auto" w:fill="FFFFFF"/>
+        <w:spacing w:before="480" w:beforeAutospacing="0" w:after="0" w:afterAutospacing="0" w:line="480" w:lineRule="atLeast"/>
+        <w:rPr>
+          <w:rFonts w:ascii="Georgia" w:hAnsi="Georgia"/>
+          <w:color w:val="292929"/>
+          <w:spacing w:val="-1"/>
+          <w:sz w:val="32"/>
+          <w:szCs w:val="32"/>
+        </w:rPr>
+      </w:pPr>
+      <w:r>
+        <w:rPr>
+          <w:rFonts w:ascii="Georgia" w:hAnsi="Georgia"/>
+          <w:color w:val="292929"/>
+          <w:spacing w:val="-1"/>
+          <w:sz w:val="32"/>
+          <w:szCs w:val="32"/>
+        </w:rPr>
+        <w:t>Data variables can only be set from a CSV or a JSON file and they will exist only during the execution of an iteration.</w:t>
+      </w:r>
+    </w:p>
+    <w:p>
+      <w:pPr>
+        <w:pBdr>
+          <w:bottom w:val="single" w:sz="12" w:space="1" w:color="auto"/>
+        </w:pBdr>
+        <w:rPr>
+          <w:lang w:val="en-US"/>
+        </w:rPr>
+      </w:pPr>
+    </w:p>
+    <w:p>
+      <w:pPr>
+        <w:jc w:val="center"/>
+        <w:rPr>
+          <w:lang w:val="en-US"/>
+        </w:rPr>
+      </w:pPr>
+      <w:r>
+        <w:rPr>
+          <w:highlight w:val="yellow"/>
+          <w:lang w:val="en-US"/>
+        </w:rPr>
+        <w:t>If we don’t know wat environment</w:t>
+      </w:r>
+      <w:r>
+        <w:rPr>
+          <w:highlight w:val="yellow"/>
+          <w:lang w:val="en-US"/>
+        </w:rPr>
+        <w:t xml:space="preserve"> (test, </w:t>
+      </w:r>
+      <w:proofErr w:type="gramStart"/>
+      <w:r>
+        <w:rPr>
+          <w:highlight w:val="yellow"/>
+          <w:lang w:val="en-US"/>
+        </w:rPr>
+        <w:t>prod )</w:t>
+      </w:r>
+      <w:proofErr w:type="gramEnd"/>
+      <w:r>
+        <w:rPr>
+          <w:highlight w:val="yellow"/>
+          <w:lang w:val="en-US"/>
+        </w:rPr>
+        <w:t xml:space="preserve"> is set, we can use this script</w:t>
+      </w:r>
+      <w:r>
+        <w:rPr>
+          <w:lang w:val="en-US"/>
+        </w:rPr>
+        <w:t xml:space="preserve"> </w:t>
+      </w:r>
+    </w:p>
+    <w:p>
+      <w:pPr>
+        <w:rPr>
+          <w:lang w:val="en-US"/>
+        </w:rPr>
+      </w:pPr>
+      <w:r>
+        <w:rPr>
+          <w:lang w:val="en-US"/>
+        </w:rPr>
+        <w:t>if (</w:t>
+      </w:r>
+      <w:proofErr w:type="spellStart"/>
+      <w:r>
+        <w:rPr>
+          <w:lang w:val="en-US"/>
+        </w:rPr>
+        <w:t>pm.environment.get</w:t>
+      </w:r>
+      <w:proofErr w:type="spellEnd"/>
+      <w:r>
+        <w:rPr>
+          <w:lang w:val="en-US"/>
+        </w:rPr>
+        <w:t>(“environment”) === ‘production’ {</w:t>
+      </w:r>
+    </w:p>
+    <w:p>
+      <w:pPr>
+        <w:rPr>
+          <w:lang w:val="en-US"/>
+        </w:rPr>
+      </w:pPr>
+    </w:p>
+    <w:p>
+      <w:pPr>
+        <w:rPr>
+          <w:lang w:val="en-US"/>
+        </w:rPr>
+      </w:pPr>
+      <w:r>
+        <w:rPr>
+          <w:lang w:val="en-US"/>
+        </w:rPr>
+        <w:t>}</w:t>
+      </w:r>
+    </w:p>
+    <w:p>
+      <w:pPr>
+        <w:rPr>
+          <w:lang w:val="en-US"/>
+        </w:rPr>
+      </w:pPr>
+    </w:p>
+    <w:p>
+      <w:pPr>
+        <w:rPr>
+          <w:lang w:val="en-US"/>
+        </w:rPr>
+      </w:pPr>
+      <w:r>
+        <w:rPr>
+          <w:lang w:val="en-US"/>
+        </w:rPr>
+        <w:t xml:space="preserve">Needed to add in environment variables </w:t>
+      </w:r>
+    </w:p>
+    <w:p>
+      <w:pPr>
+        <w:rPr>
+          <w:lang w:val="en-US"/>
+        </w:rPr>
+      </w:pPr>
+      <w:r>
+        <w:rPr>
+          <w:lang w:val="en-US"/>
+        </w:rPr>
+        <w:t>environment: “production”;</w:t>
+      </w:r>
+    </w:p>
+    <w:p>
+      <w:pPr>
+        <w:pBdr>
+          <w:bottom w:val="single" w:sz="12" w:space="1" w:color="auto"/>
+        </w:pBdr>
         <w:rPr>
           <w:lang w:val="en-US"/>
         </w:rPr>
@@ -10778,11 +12638,163 @@
       </w:rPr>
     </w:lvl>
   </w:abstractNum>
+  <w:abstractNum w:abstractNumId="2" w15:restartNumberingAfterBreak="0">
+    <w:nsid w:val="5E133E4F"/>
+    <w:multiLevelType w:val="multilevel"/>
+    <w:tmpl w:val="45A05B14"/>
+    <w:lvl w:ilvl="0">
+      <w:start w:val="1"/>
+      <w:numFmt w:val="bullet"/>
+      <w:lvlText w:val=""/>
+      <w:lvlJc w:val="left"/>
+      <w:pPr>
+        <w:tabs>
+          <w:tab w:val="num" w:pos="720"/>
+        </w:tabs>
+        <w:ind w:left="720" w:hanging="360"/>
+      </w:pPr>
+      <w:rPr>
+        <w:rFonts w:ascii="Symbol" w:hAnsi="Symbol" w:hint="default"/>
+        <w:sz w:val="20"/>
+      </w:rPr>
+    </w:lvl>
+    <w:lvl w:ilvl="1" w:tentative="1">
+      <w:start w:val="1"/>
+      <w:numFmt w:val="bullet"/>
+      <w:lvlText w:val="o"/>
+      <w:lvlJc w:val="left"/>
+      <w:pPr>
+        <w:tabs>
+          <w:tab w:val="num" w:pos="1440"/>
+        </w:tabs>
+        <w:ind w:left="1440" w:hanging="360"/>
+      </w:pPr>
+      <w:rPr>
+        <w:rFonts w:ascii="Courier New" w:hAnsi="Courier New" w:hint="default"/>
+        <w:sz w:val="20"/>
+      </w:rPr>
+    </w:lvl>
+    <w:lvl w:ilvl="2" w:tentative="1">
+      <w:start w:val="1"/>
+      <w:numFmt w:val="bullet"/>
+      <w:lvlText w:val=""/>
+      <w:lvlJc w:val="left"/>
+      <w:pPr>
+        <w:tabs>
+          <w:tab w:val="num" w:pos="2160"/>
+        </w:tabs>
+        <w:ind w:left="2160" w:hanging="360"/>
+      </w:pPr>
+      <w:rPr>
+        <w:rFonts w:ascii="Wingdings" w:hAnsi="Wingdings" w:hint="default"/>
+        <w:sz w:val="20"/>
+      </w:rPr>
+    </w:lvl>
+    <w:lvl w:ilvl="3" w:tentative="1">
+      <w:start w:val="1"/>
+      <w:numFmt w:val="bullet"/>
+      <w:lvlText w:val=""/>
+      <w:lvlJc w:val="left"/>
+      <w:pPr>
+        <w:tabs>
+          <w:tab w:val="num" w:pos="2880"/>
+        </w:tabs>
+        <w:ind w:left="2880" w:hanging="360"/>
+      </w:pPr>
+      <w:rPr>
+        <w:rFonts w:ascii="Wingdings" w:hAnsi="Wingdings" w:hint="default"/>
+        <w:sz w:val="20"/>
+      </w:rPr>
+    </w:lvl>
+    <w:lvl w:ilvl="4" w:tentative="1">
+      <w:start w:val="1"/>
+      <w:numFmt w:val="bullet"/>
+      <w:lvlText w:val=""/>
+      <w:lvlJc w:val="left"/>
+      <w:pPr>
+        <w:tabs>
+          <w:tab w:val="num" w:pos="3600"/>
+        </w:tabs>
+        <w:ind w:left="3600" w:hanging="360"/>
+      </w:pPr>
+      <w:rPr>
+        <w:rFonts w:ascii="Wingdings" w:hAnsi="Wingdings" w:hint="default"/>
+        <w:sz w:val="20"/>
+      </w:rPr>
+    </w:lvl>
+    <w:lvl w:ilvl="5" w:tentative="1">
+      <w:start w:val="1"/>
+      <w:numFmt w:val="bullet"/>
+      <w:lvlText w:val=""/>
+      <w:lvlJc w:val="left"/>
+      <w:pPr>
+        <w:tabs>
+          <w:tab w:val="num" w:pos="4320"/>
+        </w:tabs>
+        <w:ind w:left="4320" w:hanging="360"/>
+      </w:pPr>
+      <w:rPr>
+        <w:rFonts w:ascii="Wingdings" w:hAnsi="Wingdings" w:hint="default"/>
+        <w:sz w:val="20"/>
+      </w:rPr>
+    </w:lvl>
+    <w:lvl w:ilvl="6" w:tentative="1">
+      <w:start w:val="1"/>
+      <w:numFmt w:val="bullet"/>
+      <w:lvlText w:val=""/>
+      <w:lvlJc w:val="left"/>
+      <w:pPr>
+        <w:tabs>
+          <w:tab w:val="num" w:pos="5040"/>
+        </w:tabs>
+        <w:ind w:left="5040" w:hanging="360"/>
+      </w:pPr>
+      <w:rPr>
+        <w:rFonts w:ascii="Wingdings" w:hAnsi="Wingdings" w:hint="default"/>
+        <w:sz w:val="20"/>
+      </w:rPr>
+    </w:lvl>
+    <w:lvl w:ilvl="7" w:tentative="1">
+      <w:start w:val="1"/>
+      <w:numFmt w:val="bullet"/>
+      <w:lvlText w:val=""/>
+      <w:lvlJc w:val="left"/>
+      <w:pPr>
+        <w:tabs>
+          <w:tab w:val="num" w:pos="5760"/>
+        </w:tabs>
+        <w:ind w:left="5760" w:hanging="360"/>
+      </w:pPr>
+      <w:rPr>
+        <w:rFonts w:ascii="Wingdings" w:hAnsi="Wingdings" w:hint="default"/>
+        <w:sz w:val="20"/>
+      </w:rPr>
+    </w:lvl>
+    <w:lvl w:ilvl="8" w:tentative="1">
+      <w:start w:val="1"/>
+      <w:numFmt w:val="bullet"/>
+      <w:lvlText w:val=""/>
+      <w:lvlJc w:val="left"/>
+      <w:pPr>
+        <w:tabs>
+          <w:tab w:val="num" w:pos="6480"/>
+        </w:tabs>
+        <w:ind w:left="6480" w:hanging="360"/>
+      </w:pPr>
+      <w:rPr>
+        <w:rFonts w:ascii="Wingdings" w:hAnsi="Wingdings" w:hint="default"/>
+        <w:sz w:val="20"/>
+      </w:rPr>
+    </w:lvl>
+  </w:abstractNum>
   <w:num w:numId="1">
     <w:abstractNumId w:val="1"/>
   </w:num>
   <w:num w:numId="2">
     <w:abstractNumId w:val="0"/>
+  </w:num>
+  <w:num w:numId="3">
+    <w:abstractNumId w:val="2"/>
   </w:num>
 </w:numbering>
 </file>
@@ -11187,6 +13199,50 @@
     <w:qFormat/>
     <w:rsid w:val="00892E89"/>
   </w:style>
+  <w:style w:type="paragraph" w:styleId="Heading1">
+    <w:name w:val="heading 1"/>
+    <w:basedOn w:val="Normal"/>
+    <w:next w:val="Normal"/>
+    <w:link w:val="Heading1Char"/>
+    <w:uiPriority w:val="9"/>
+    <w:qFormat/>
+    <w:rsid w:val="009B126B"/>
+    <w:pPr>
+      <w:keepNext/>
+      <w:keepLines/>
+      <w:spacing w:before="240" w:after="0"/>
+      <w:outlineLvl w:val="0"/>
+    </w:pPr>
+    <w:rPr>
+      <w:rFonts w:asciiTheme="majorHAnsi" w:eastAsiaTheme="majorEastAsia" w:hAnsiTheme="majorHAnsi" w:cstheme="majorBidi"/>
+      <w:color w:val="2F5496" w:themeColor="accent1" w:themeShade="BF"/>
+      <w:sz w:val="32"/>
+      <w:szCs w:val="32"/>
+    </w:rPr>
+  </w:style>
+  <w:style w:type="paragraph" w:styleId="Heading2">
+    <w:name w:val="heading 2"/>
+    <w:basedOn w:val="Normal"/>
+    <w:next w:val="Normal"/>
+    <w:link w:val="Heading2Char"/>
+    <w:uiPriority w:val="9"/>
+    <w:semiHidden/>
+    <w:unhideWhenUsed/>
+    <w:qFormat/>
+    <w:rsid w:val="00C82DE0"/>
+    <w:pPr>
+      <w:keepNext/>
+      <w:keepLines/>
+      <w:spacing w:before="40" w:after="0"/>
+      <w:outlineLvl w:val="1"/>
+    </w:pPr>
+    <w:rPr>
+      <w:rFonts w:asciiTheme="majorHAnsi" w:eastAsiaTheme="majorEastAsia" w:hAnsiTheme="majorHAnsi" w:cstheme="majorBidi"/>
+      <w:color w:val="2F5496" w:themeColor="accent1" w:themeShade="BF"/>
+      <w:sz w:val="26"/>
+      <w:szCs w:val="26"/>
+    </w:rPr>
+  </w:style>
   <w:style w:type="paragraph" w:styleId="Heading3">
     <w:name w:val="heading 3"/>
     <w:basedOn w:val="Normal"/>
@@ -11452,6 +13508,58 @@
     <w:basedOn w:val="DefaultParagraphFont"/>
     <w:rsid w:val="00BE1123"/>
   </w:style>
+  <w:style w:type="character" w:customStyle="1" w:styleId="Heading2Char">
+    <w:name w:val="Heading 2 Char"/>
+    <w:basedOn w:val="DefaultParagraphFont"/>
+    <w:link w:val="Heading2"/>
+    <w:uiPriority w:val="9"/>
+    <w:semiHidden/>
+    <w:rsid w:val="00C82DE0"/>
+    <w:rPr>
+      <w:rFonts w:asciiTheme="majorHAnsi" w:eastAsiaTheme="majorEastAsia" w:hAnsiTheme="majorHAnsi" w:cstheme="majorBidi"/>
+      <w:color w:val="2F5496" w:themeColor="accent1" w:themeShade="BF"/>
+      <w:sz w:val="26"/>
+      <w:szCs w:val="26"/>
+    </w:rPr>
+  </w:style>
+  <w:style w:type="paragraph" w:customStyle="1" w:styleId="hw">
+    <w:name w:val="hw"/>
+    <w:basedOn w:val="Normal"/>
+    <w:rsid w:val="00C82DE0"/>
+    <w:pPr>
+      <w:spacing w:before="100" w:beforeAutospacing="1" w:after="100" w:afterAutospacing="1" w:line="240" w:lineRule="auto"/>
+    </w:pPr>
+    <w:rPr>
+      <w:rFonts w:ascii="Times New Roman" w:eastAsia="Times New Roman" w:hAnsi="Times New Roman" w:cs="Times New Roman"/>
+      <w:sz w:val="24"/>
+      <w:szCs w:val="24"/>
+      <w:lang w:val="en-US"/>
+    </w:rPr>
+  </w:style>
+  <w:style w:type="character" w:styleId="Strong">
+    <w:name w:val="Strong"/>
+    <w:basedOn w:val="DefaultParagraphFont"/>
+    <w:uiPriority w:val="22"/>
+    <w:qFormat/>
+    <w:rsid w:val="00C82DE0"/>
+    <w:rPr>
+      <w:b/>
+      <w:bCs/>
+    </w:rPr>
+  </w:style>
+  <w:style w:type="character" w:customStyle="1" w:styleId="Heading1Char">
+    <w:name w:val="Heading 1 Char"/>
+    <w:basedOn w:val="DefaultParagraphFont"/>
+    <w:link w:val="Heading1"/>
+    <w:uiPriority w:val="9"/>
+    <w:rsid w:val="009B126B"/>
+    <w:rPr>
+      <w:rFonts w:asciiTheme="majorHAnsi" w:eastAsiaTheme="majorEastAsia" w:hAnsiTheme="majorHAnsi" w:cstheme="majorBidi"/>
+      <w:color w:val="2F5496" w:themeColor="accent1" w:themeShade="BF"/>
+      <w:sz w:val="32"/>
+      <w:szCs w:val="32"/>
+    </w:rPr>
+  </w:style>
 </w:styles>
 </file>
 
@@ -11560,6 +13668,20 @@
     <w:pitch w:val="variable"/>
     <w:sig w:usb0="600002FF" w:usb1="00000001" w:usb2="00000000" w:usb3="00000000" w:csb0="0000019F" w:csb1="00000000"/>
   </w:font>
+  <w:font w:name="Helvetica">
+    <w:panose1 w:val="020B0604020202020204"/>
+    <w:charset w:val="00"/>
+    <w:family w:val="swiss"/>
+    <w:pitch w:val="variable"/>
+    <w:sig w:usb0="00000003" w:usb1="00000000" w:usb2="00000000" w:usb3="00000000" w:csb0="00000001" w:csb1="00000000"/>
+  </w:font>
+  <w:font w:name="Georgia">
+    <w:panose1 w:val="02040502050405020303"/>
+    <w:charset w:val="00"/>
+    <w:family w:val="roman"/>
+    <w:pitch w:val="variable"/>
+    <w:sig w:usb0="00000287" w:usb1="00000000" w:usb2="00000000" w:usb3="00000000" w:csb0="0000009F" w:csb1="00000000"/>
+  </w:font>
 </w:fonts>
 </file>
 
@@ -11585,6 +13707,7 @@
     <w:rsid w:val="00362737"/>
     <w:rsid w:val="0050073D"/>
     <w:rsid w:val="00597080"/>
+    <w:rsid w:val="005D4C66"/>
     <w:rsid w:val="007157E5"/>
     <w:rsid w:val="00A7193D"/>
     <w:rsid w:val="00B33252"/>
@@ -11592,7 +13715,6 @@
     <w:rsid w:val="00D24536"/>
     <w:rsid w:val="00D57B12"/>
     <w:rsid w:val="00F1482A"/>
-    <w:rsid w:val="00FE2643"/>
   </w:rsids>
   <m:mathPr>
     <m:mathFont m:val="Cambria Math"/>

</xml_diff>

<commit_message>
Ending of Udemy course
</commit_message>
<xml_diff>
--- a/Useful materials/Postman The Complete Guide - REST API Testing.docx
+++ b/Useful materials/Postman The Complete Guide - REST API Testing.docx
@@ -20924,52 +20924,807 @@
     </w:p>
     <w:p>
       <w:pPr>
-        <w:rPr>
-          <w:lang w:val="en-US"/>
-        </w:rPr>
-      </w:pPr>
-    </w:p>
-    <w:p>
-      <w:pPr>
-        <w:rPr>
-          <w:lang w:val="en-US"/>
-        </w:rPr>
-      </w:pPr>
-    </w:p>
-    <w:p>
-      <w:pPr>
-        <w:rPr>
-          <w:lang w:val="en-US"/>
-        </w:rPr>
-      </w:pPr>
-    </w:p>
-    <w:p>
-      <w:pPr>
-        <w:rPr>
-          <w:lang w:val="en-US"/>
-        </w:rPr>
-      </w:pPr>
-    </w:p>
-    <w:p>
-      <w:pPr>
-        <w:rPr>
-          <w:lang w:val="en-US"/>
-        </w:rPr>
-      </w:pPr>
-    </w:p>
-    <w:p>
-      <w:pPr>
-        <w:rPr>
-          <w:lang w:val="en-US"/>
-        </w:rPr>
-      </w:pPr>
-    </w:p>
-    <w:p>
-      <w:pPr>
-        <w:rPr>
-          <w:lang w:val="en-US"/>
-        </w:rPr>
-      </w:pPr>
+        <w:jc w:val="center"/>
+        <w:rPr>
+          <w:lang w:val="en-US"/>
+        </w:rPr>
+      </w:pPr>
+      <w:r>
+        <w:rPr>
+          <w:b/>
+          <w:bCs/>
+          <w:sz w:val="28"/>
+          <w:szCs w:val="28"/>
+          <w:lang w:val="en-US"/>
+        </w:rPr>
+        <w:t xml:space="preserve">Section </w:t>
+      </w:r>
+      <w:r>
+        <w:rPr>
+          <w:b/>
+          <w:bCs/>
+          <w:sz w:val="28"/>
+          <w:szCs w:val="28"/>
+          <w:lang w:val="en-US"/>
+        </w:rPr>
+        <w:t>11</w:t>
+      </w:r>
+      <w:r>
+        <w:rPr>
+          <w:b/>
+          <w:bCs/>
+          <w:sz w:val="28"/>
+          <w:szCs w:val="28"/>
+          <w:lang w:val="en-US"/>
+        </w:rPr>
+        <w:t xml:space="preserve">: </w:t>
+      </w:r>
+      <w:r>
+        <w:rPr>
+          <w:b/>
+          <w:bCs/>
+          <w:sz w:val="28"/>
+          <w:szCs w:val="28"/>
+          <w:lang w:val="en-US"/>
+        </w:rPr>
+        <w:t>Team Collaboration</w:t>
+      </w:r>
+    </w:p>
+    <w:p>
+      <w:pPr>
+        <w:rPr>
+          <w:lang w:val="en-US"/>
+        </w:rPr>
+      </w:pPr>
+    </w:p>
+    <w:p>
+      <w:pPr>
+        <w:jc w:val="center"/>
+        <w:rPr>
+          <w:lang w:val="en-US"/>
+        </w:rPr>
+      </w:pPr>
+      <w:r>
+        <w:rPr>
+          <w:b/>
+          <w:bCs/>
+          <w:sz w:val="28"/>
+          <w:szCs w:val="28"/>
+          <w:lang w:val="en-US"/>
+        </w:rPr>
+        <w:t xml:space="preserve">Section </w:t>
+      </w:r>
+      <w:r>
+        <w:rPr>
+          <w:b/>
+          <w:bCs/>
+          <w:sz w:val="28"/>
+          <w:szCs w:val="28"/>
+          <w:lang w:val="en-US"/>
+        </w:rPr>
+        <w:t>12</w:t>
+      </w:r>
+      <w:r>
+        <w:rPr>
+          <w:b/>
+          <w:bCs/>
+          <w:sz w:val="28"/>
+          <w:szCs w:val="28"/>
+          <w:lang w:val="en-US"/>
+        </w:rPr>
+        <w:t xml:space="preserve">: </w:t>
+      </w:r>
+      <w:r>
+        <w:rPr>
+          <w:b/>
+          <w:bCs/>
+          <w:sz w:val="28"/>
+          <w:szCs w:val="28"/>
+          <w:lang w:val="en-US"/>
+        </w:rPr>
+        <w:t>Mock servers</w:t>
+      </w:r>
+    </w:p>
+    <w:p>
+      <w:pPr>
+        <w:rPr>
+          <w:lang w:val="en-US"/>
+        </w:rPr>
+      </w:pPr>
+    </w:p>
+    <w:p>
+      <w:pPr>
+        <w:jc w:val="center"/>
+        <w:rPr>
+          <w:lang w:val="en-US"/>
+        </w:rPr>
+      </w:pPr>
+      <w:r>
+        <w:rPr>
+          <w:b/>
+          <w:bCs/>
+          <w:sz w:val="28"/>
+          <w:szCs w:val="28"/>
+          <w:lang w:val="en-US"/>
+        </w:rPr>
+        <w:t xml:space="preserve">Section </w:t>
+      </w:r>
+      <w:r>
+        <w:rPr>
+          <w:b/>
+          <w:bCs/>
+          <w:sz w:val="28"/>
+          <w:szCs w:val="28"/>
+          <w:lang w:val="en-US"/>
+        </w:rPr>
+        <w:t>13</w:t>
+      </w:r>
+      <w:r>
+        <w:rPr>
+          <w:b/>
+          <w:bCs/>
+          <w:sz w:val="28"/>
+          <w:szCs w:val="28"/>
+          <w:lang w:val="en-US"/>
+        </w:rPr>
+        <w:t xml:space="preserve">: </w:t>
+      </w:r>
+      <w:r>
+        <w:rPr>
+          <w:b/>
+          <w:bCs/>
+          <w:sz w:val="28"/>
+          <w:szCs w:val="28"/>
+          <w:lang w:val="en-US"/>
+        </w:rPr>
+        <w:t>File uploads (testing, automatic uploads, uploading multiple files)</w:t>
+      </w:r>
+    </w:p>
+    <w:p>
+      <w:pPr>
+        <w:rPr>
+          <w:lang w:val="en-US"/>
+        </w:rPr>
+      </w:pPr>
+    </w:p>
+    <w:p>
+      <w:pPr>
+        <w:jc w:val="center"/>
+        <w:rPr>
+          <w:b/>
+          <w:bCs/>
+          <w:sz w:val="28"/>
+          <w:szCs w:val="28"/>
+          <w:lang w:val="en-US"/>
+        </w:rPr>
+      </w:pPr>
+      <w:r>
+        <w:rPr>
+          <w:b/>
+          <w:bCs/>
+          <w:sz w:val="28"/>
+          <w:szCs w:val="28"/>
+          <w:lang w:val="en-US"/>
+        </w:rPr>
+        <w:t xml:space="preserve">Section </w:t>
+      </w:r>
+      <w:r>
+        <w:rPr>
+          <w:b/>
+          <w:bCs/>
+          <w:sz w:val="28"/>
+          <w:szCs w:val="28"/>
+          <w:lang w:val="en-US"/>
+        </w:rPr>
+        <w:t>14</w:t>
+      </w:r>
+      <w:r>
+        <w:rPr>
+          <w:b/>
+          <w:bCs/>
+          <w:sz w:val="28"/>
+          <w:szCs w:val="28"/>
+          <w:lang w:val="en-US"/>
+        </w:rPr>
+        <w:t xml:space="preserve">: </w:t>
+      </w:r>
+      <w:r>
+        <w:rPr>
+          <w:b/>
+          <w:bCs/>
+          <w:sz w:val="28"/>
+          <w:szCs w:val="28"/>
+          <w:lang w:val="en-US"/>
+        </w:rPr>
+        <w:t>Authentication / Authorization</w:t>
+      </w:r>
+    </w:p>
+    <w:p>
+      <w:pPr>
+        <w:rPr>
+          <w:b/>
+          <w:bCs/>
+          <w:sz w:val="28"/>
+          <w:szCs w:val="28"/>
+          <w:lang w:val="en-US"/>
+        </w:rPr>
+      </w:pPr>
+    </w:p>
+    <w:p>
+      <w:pPr>
+        <w:jc w:val="center"/>
+        <w:rPr>
+          <w:b/>
+          <w:bCs/>
+          <w:sz w:val="28"/>
+          <w:szCs w:val="28"/>
+          <w:lang w:val="en-US"/>
+        </w:rPr>
+      </w:pPr>
+      <w:r>
+        <w:rPr>
+          <w:b/>
+          <w:bCs/>
+          <w:sz w:val="28"/>
+          <w:szCs w:val="28"/>
+          <w:lang w:val="en-US"/>
+        </w:rPr>
+        <w:t xml:space="preserve">Section </w:t>
+      </w:r>
+      <w:r>
+        <w:rPr>
+          <w:b/>
+          <w:bCs/>
+          <w:sz w:val="28"/>
+          <w:szCs w:val="28"/>
+          <w:lang w:val="en-US"/>
+        </w:rPr>
+        <w:t>15</w:t>
+      </w:r>
+      <w:r>
+        <w:rPr>
+          <w:b/>
+          <w:bCs/>
+          <w:sz w:val="28"/>
+          <w:szCs w:val="28"/>
+          <w:lang w:val="en-US"/>
+        </w:rPr>
+        <w:t xml:space="preserve">: </w:t>
+      </w:r>
+      <w:r>
+        <w:rPr>
+          <w:b/>
+          <w:bCs/>
+          <w:sz w:val="28"/>
+          <w:szCs w:val="28"/>
+          <w:lang w:val="en-US"/>
+        </w:rPr>
+        <w:t>Advanced topics and user questions</w:t>
+      </w:r>
+    </w:p>
+    <w:p>
+      <w:pPr>
+        <w:rPr>
+          <w:b/>
+          <w:bCs/>
+          <w:sz w:val="28"/>
+          <w:szCs w:val="28"/>
+          <w:lang w:val="en-US"/>
+        </w:rPr>
+      </w:pPr>
+    </w:p>
+    <w:p>
+      <w:pPr>
+        <w:jc w:val="center"/>
+        <w:rPr>
+          <w:b/>
+          <w:bCs/>
+          <w:sz w:val="28"/>
+          <w:szCs w:val="28"/>
+          <w:lang w:val="en-US"/>
+        </w:rPr>
+      </w:pPr>
+      <w:r>
+        <w:rPr>
+          <w:b/>
+          <w:bCs/>
+          <w:sz w:val="28"/>
+          <w:szCs w:val="28"/>
+          <w:lang w:val="en-US"/>
+        </w:rPr>
+        <w:t xml:space="preserve">Section </w:t>
+      </w:r>
+      <w:r>
+        <w:rPr>
+          <w:b/>
+          <w:bCs/>
+          <w:sz w:val="28"/>
+          <w:szCs w:val="28"/>
+          <w:lang w:val="en-US"/>
+        </w:rPr>
+        <w:t>16</w:t>
+      </w:r>
+      <w:r>
+        <w:rPr>
+          <w:b/>
+          <w:bCs/>
+          <w:sz w:val="28"/>
+          <w:szCs w:val="28"/>
+          <w:lang w:val="en-US"/>
+        </w:rPr>
+        <w:t xml:space="preserve">: </w:t>
+      </w:r>
+      <w:r>
+        <w:rPr>
+          <w:b/>
+          <w:bCs/>
+          <w:sz w:val="28"/>
+          <w:szCs w:val="28"/>
+          <w:lang w:val="en-US"/>
+        </w:rPr>
+        <w:t>New features in Postman</w:t>
+      </w:r>
+    </w:p>
+    <w:p>
+      <w:pPr>
+        <w:rPr>
+          <w:b/>
+          <w:bCs/>
+          <w:sz w:val="28"/>
+          <w:szCs w:val="28"/>
+          <w:lang w:val="en-US"/>
+        </w:rPr>
+      </w:pPr>
+    </w:p>
+    <w:p>
+      <w:pPr>
+        <w:jc w:val="center"/>
+        <w:rPr>
+          <w:b/>
+          <w:bCs/>
+          <w:sz w:val="28"/>
+          <w:szCs w:val="28"/>
+          <w:lang w:val="en-US"/>
+        </w:rPr>
+      </w:pPr>
+      <w:r>
+        <w:rPr>
+          <w:b/>
+          <w:bCs/>
+          <w:sz w:val="28"/>
+          <w:szCs w:val="28"/>
+          <w:lang w:val="en-US"/>
+        </w:rPr>
+        <w:t xml:space="preserve">Section </w:t>
+      </w:r>
+      <w:r>
+        <w:rPr>
+          <w:b/>
+          <w:bCs/>
+          <w:sz w:val="28"/>
+          <w:szCs w:val="28"/>
+          <w:lang w:val="en-US"/>
+        </w:rPr>
+        <w:t>17</w:t>
+      </w:r>
+      <w:r>
+        <w:rPr>
+          <w:b/>
+          <w:bCs/>
+          <w:sz w:val="28"/>
+          <w:szCs w:val="28"/>
+          <w:lang w:val="en-US"/>
+        </w:rPr>
+        <w:t xml:space="preserve">: </w:t>
+      </w:r>
+      <w:r>
+        <w:rPr>
+          <w:b/>
+          <w:bCs/>
+          <w:sz w:val="28"/>
+          <w:szCs w:val="28"/>
+          <w:lang w:val="en-US"/>
+        </w:rPr>
+        <w:t>JavaScript fundamentals</w:t>
+      </w:r>
+    </w:p>
+    <w:p>
+      <w:pPr>
+        <w:rPr>
+          <w:lang w:val="en-US"/>
+        </w:rPr>
+      </w:pPr>
+      <w:r>
+        <w:rPr>
+          <w:lang w:val="en-US"/>
+        </w:rPr>
+        <w:t>Generate a random email address</w:t>
+      </w:r>
+    </w:p>
+    <w:p>
+      <w:pPr>
+        <w:rPr>
+          <w:lang w:val="en-US"/>
+        </w:rPr>
+      </w:pPr>
+      <w:r>
+        <w:rPr>
+          <w:lang w:val="en-US"/>
+        </w:rPr>
+        <w:t>Implement a function that takes a domain name as input and generates a random email address</w:t>
+      </w:r>
+    </w:p>
+    <w:p>
+      <w:pPr>
+        <w:rPr>
+          <w:lang w:val="en-US"/>
+        </w:rPr>
+      </w:pPr>
+      <w:r>
+        <w:rPr>
+          <w:lang w:val="en-US"/>
+        </w:rPr>
+        <w:t>---</w:t>
+      </w:r>
+    </w:p>
+    <w:p>
+      <w:pPr>
+        <w:rPr>
+          <w:lang w:val="en-US"/>
+        </w:rPr>
+      </w:pPr>
+      <w:r>
+        <w:rPr>
+          <w:lang w:val="en-US"/>
+        </w:rPr>
+        <w:t xml:space="preserve">var </w:t>
+      </w:r>
+      <w:proofErr w:type="spellStart"/>
+      <w:r>
+        <w:rPr>
+          <w:lang w:val="en-US"/>
+        </w:rPr>
+        <w:t>getRandomEmailForDomain</w:t>
+      </w:r>
+      <w:proofErr w:type="spellEnd"/>
+      <w:r>
+        <w:rPr>
+          <w:lang w:val="en-US"/>
+        </w:rPr>
+        <w:t xml:space="preserve"> = function(domain) {</w:t>
+      </w:r>
+    </w:p>
+    <w:p>
+      <w:pPr>
+        <w:rPr>
+          <w:lang w:val="en-US"/>
+        </w:rPr>
+      </w:pPr>
+      <w:r>
+        <w:rPr>
+          <w:lang w:val="en-US"/>
+        </w:rPr>
+        <w:t xml:space="preserve">    // Tip 1: Use the variable domain (this is your input), not </w:t>
+      </w:r>
+      <w:proofErr w:type="spellStart"/>
+      <w:r>
+        <w:rPr>
+          <w:lang w:val="en-US"/>
+        </w:rPr>
+        <w:t>exampleDomainName</w:t>
+      </w:r>
+      <w:proofErr w:type="spellEnd"/>
+      <w:r>
+        <w:rPr>
+          <w:lang w:val="en-US"/>
+        </w:rPr>
+        <w:t xml:space="preserve">! </w:t>
+      </w:r>
+    </w:p>
+    <w:p>
+      <w:pPr>
+        <w:rPr>
+          <w:lang w:val="en-US"/>
+        </w:rPr>
+      </w:pPr>
+      <w:r>
+        <w:rPr>
+          <w:lang w:val="en-US"/>
+        </w:rPr>
+        <w:t xml:space="preserve">    var name = </w:t>
+      </w:r>
+      <w:proofErr w:type="spellStart"/>
+      <w:r>
+        <w:rPr>
+          <w:lang w:val="en-US"/>
+        </w:rPr>
+        <w:t>Math.random</w:t>
+      </w:r>
+      <w:proofErr w:type="spellEnd"/>
+      <w:r>
+        <w:rPr>
+          <w:lang w:val="en-US"/>
+        </w:rPr>
+        <w:t>(</w:t>
+      </w:r>
+      <w:proofErr w:type="gramStart"/>
+      <w:r>
+        <w:rPr>
+          <w:lang w:val="en-US"/>
+        </w:rPr>
+        <w:t>).</w:t>
+      </w:r>
+      <w:proofErr w:type="spellStart"/>
+      <w:r>
+        <w:rPr>
+          <w:lang w:val="en-US"/>
+        </w:rPr>
+        <w:t>toString</w:t>
+      </w:r>
+      <w:proofErr w:type="spellEnd"/>
+      <w:proofErr w:type="gramEnd"/>
+      <w:r>
+        <w:rPr>
+          <w:lang w:val="en-US"/>
+        </w:rPr>
+        <w:t>(36).substring(7);</w:t>
+      </w:r>
+    </w:p>
+    <w:p>
+      <w:pPr>
+        <w:rPr>
+          <w:lang w:val="en-US"/>
+        </w:rPr>
+      </w:pPr>
+      <w:r>
+        <w:rPr>
+          <w:lang w:val="en-US"/>
+        </w:rPr>
+        <w:lastRenderedPageBreak/>
+        <w:t xml:space="preserve">    return name + "@" + domain;</w:t>
+      </w:r>
+    </w:p>
+    <w:p>
+      <w:pPr>
+        <w:rPr>
+          <w:lang w:val="en-US"/>
+        </w:rPr>
+      </w:pPr>
+      <w:r>
+        <w:rPr>
+          <w:lang w:val="en-US"/>
+        </w:rPr>
+        <w:t xml:space="preserve">    </w:t>
+      </w:r>
+    </w:p>
+    <w:p>
+      <w:pPr>
+        <w:rPr>
+          <w:lang w:val="en-US"/>
+        </w:rPr>
+      </w:pPr>
+      <w:r>
+        <w:rPr>
+          <w:lang w:val="en-US"/>
+        </w:rPr>
+        <w:t xml:space="preserve">    // Tip 2: use the following to generate a random string:</w:t>
+      </w:r>
+    </w:p>
+    <w:p>
+      <w:pPr>
+        <w:rPr>
+          <w:lang w:val="en-US"/>
+        </w:rPr>
+      </w:pPr>
+      <w:r>
+        <w:rPr>
+          <w:lang w:val="en-US"/>
+        </w:rPr>
+        <w:t xml:space="preserve">    // </w:t>
+      </w:r>
+      <w:proofErr w:type="spellStart"/>
+      <w:r>
+        <w:rPr>
+          <w:lang w:val="en-US"/>
+        </w:rPr>
+        <w:t>Math.random</w:t>
+      </w:r>
+      <w:proofErr w:type="spellEnd"/>
+      <w:r>
+        <w:rPr>
+          <w:lang w:val="en-US"/>
+        </w:rPr>
+        <w:t>(</w:t>
+      </w:r>
+      <w:proofErr w:type="gramStart"/>
+      <w:r>
+        <w:rPr>
+          <w:lang w:val="en-US"/>
+        </w:rPr>
+        <w:t>).</w:t>
+      </w:r>
+      <w:proofErr w:type="spellStart"/>
+      <w:r>
+        <w:rPr>
+          <w:lang w:val="en-US"/>
+        </w:rPr>
+        <w:t>toString</w:t>
+      </w:r>
+      <w:proofErr w:type="spellEnd"/>
+      <w:proofErr w:type="gramEnd"/>
+      <w:r>
+        <w:rPr>
+          <w:lang w:val="en-US"/>
+        </w:rPr>
+        <w:t>(36).substring(7); This will output something like: hfj56s</w:t>
+      </w:r>
+    </w:p>
+    <w:p>
+      <w:pPr>
+        <w:rPr>
+          <w:lang w:val="en-US"/>
+        </w:rPr>
+      </w:pPr>
+      <w:r>
+        <w:rPr>
+          <w:lang w:val="en-US"/>
+        </w:rPr>
+        <w:t>};</w:t>
+      </w:r>
+    </w:p>
+    <w:p>
+      <w:pPr>
+        <w:rPr>
+          <w:lang w:val="en-US"/>
+        </w:rPr>
+      </w:pPr>
+    </w:p>
+    <w:p>
+      <w:pPr>
+        <w:rPr>
+          <w:lang w:val="en-US"/>
+        </w:rPr>
+      </w:pPr>
+      <w:r>
+        <w:rPr>
+          <w:lang w:val="en-US"/>
+        </w:rPr>
+        <w:t xml:space="preserve">// This is how the function will be </w:t>
+      </w:r>
+      <w:proofErr w:type="spellStart"/>
+      <w:r>
+        <w:rPr>
+          <w:lang w:val="en-US"/>
+        </w:rPr>
+        <w:t>caled</w:t>
+      </w:r>
+      <w:proofErr w:type="spellEnd"/>
+    </w:p>
+    <w:p>
+      <w:pPr>
+        <w:rPr>
+          <w:lang w:val="en-US"/>
+        </w:rPr>
+      </w:pPr>
+      <w:r>
+        <w:rPr>
+          <w:lang w:val="en-US"/>
+        </w:rPr>
+        <w:t xml:space="preserve">var </w:t>
+      </w:r>
+      <w:proofErr w:type="spellStart"/>
+      <w:r>
+        <w:rPr>
+          <w:lang w:val="en-US"/>
+        </w:rPr>
+        <w:t>exampleDomainName</w:t>
+      </w:r>
+      <w:proofErr w:type="spellEnd"/>
+      <w:r>
+        <w:rPr>
+          <w:lang w:val="en-US"/>
+        </w:rPr>
+        <w:t xml:space="preserve"> = 'google.com';</w:t>
+      </w:r>
+    </w:p>
+    <w:p>
+      <w:pPr>
+        <w:rPr>
+          <w:lang w:val="en-US"/>
+        </w:rPr>
+      </w:pPr>
+      <w:proofErr w:type="spellStart"/>
+      <w:r>
+        <w:rPr>
+          <w:lang w:val="en-US"/>
+        </w:rPr>
+        <w:t>getRandomEmailForDomain</w:t>
+      </w:r>
+      <w:proofErr w:type="spellEnd"/>
+      <w:r>
+        <w:rPr>
+          <w:lang w:val="en-US"/>
+        </w:rPr>
+        <w:t>(</w:t>
+      </w:r>
+      <w:proofErr w:type="spellStart"/>
+      <w:r>
+        <w:rPr>
+          <w:lang w:val="en-US"/>
+        </w:rPr>
+        <w:t>exampleDomainName</w:t>
+      </w:r>
+      <w:proofErr w:type="spellEnd"/>
+      <w:r>
+        <w:rPr>
+          <w:lang w:val="en-US"/>
+        </w:rPr>
+        <w:t>);</w:t>
+      </w:r>
+    </w:p>
+    <w:p>
+      <w:pPr>
+        <w:pBdr>
+          <w:bottom w:val="single" w:sz="12" w:space="1" w:color="auto"/>
+        </w:pBdr>
+        <w:rPr>
+          <w:lang w:val="en-US"/>
+        </w:rPr>
+      </w:pPr>
+    </w:p>
+    <w:p>
+      <w:pPr>
+        <w:rPr>
+          <w:lang w:val="en-US"/>
+        </w:rPr>
+      </w:pPr>
+      <w:r>
+        <w:rPr>
+          <w:noProof/>
+          <w:lang w:val="en-US"/>
+        </w:rPr>
+        <w:drawing>
+          <wp:inline distT="0" distB="0" distL="0" distR="0" wp14:anchorId="66F4409A" wp14:editId="3C40801F">
+            <wp:extent cx="5940425" cy="4418330"/>
+            <wp:effectExtent l="0" t="0" r="3175" b="1270"/>
+            <wp:docPr id="9" name="Picture 9"/>
+            <wp:cNvGraphicFramePr>
+              <a:graphicFrameLocks xmlns:a="http://schemas.openxmlformats.org/drawingml/2006/main" noChangeAspect="1"/>
+            </wp:cNvGraphicFramePr>
+            <a:graphic xmlns:a="http://schemas.openxmlformats.org/drawingml/2006/main">
+              <a:graphicData uri="http://schemas.openxmlformats.org/drawingml/2006/picture">
+                <pic:pic xmlns:pic="http://schemas.openxmlformats.org/drawingml/2006/picture">
+                  <pic:nvPicPr>
+                    <pic:cNvPr id="9" name="Picture 9"/>
+                    <pic:cNvPicPr/>
+                  </pic:nvPicPr>
+                  <pic:blipFill>
+                    <a:blip r:embed="rId28" cstate="print">
+                      <a:extLst>
+                        <a:ext uri="{28A0092B-C50C-407E-A947-70E740481C1C}">
+                          <a14:useLocalDpi xmlns:a14="http://schemas.microsoft.com/office/drawing/2010/main" val="0"/>
+                        </a:ext>
+                      </a:extLst>
+                    </a:blip>
+                    <a:stretch>
+                      <a:fillRect/>
+                    </a:stretch>
+                  </pic:blipFill>
+                  <pic:spPr>
+                    <a:xfrm>
+                      <a:off x="0" y="0"/>
+                      <a:ext cx="5940425" cy="4418330"/>
+                    </a:xfrm>
+                    <a:prstGeom prst="rect">
+                      <a:avLst/>
+                    </a:prstGeom>
+                  </pic:spPr>
+                </pic:pic>
+              </a:graphicData>
+            </a:graphic>
+          </wp:inline>
+        </w:drawing>
+      </w:r>
     </w:p>
     <w:p>
       <w:pPr>
@@ -21988,7 +22743,7 @@
   <w:style w:type="paragraph" w:default="1" w:styleId="Normal">
     <w:name w:val="Normal"/>
     <w:qFormat/>
-    <w:rsid w:val="006556CA"/>
+    <w:rsid w:val="00A54BD0"/>
   </w:style>
   <w:style w:type="paragraph" w:styleId="Heading1">
     <w:name w:val="heading 1"/>
@@ -22539,17 +23294,22 @@
     <w:rsid w:val="000C609E"/>
     <w:rsid w:val="000F0EDC"/>
     <w:rsid w:val="002C505B"/>
+    <w:rsid w:val="0030539E"/>
     <w:rsid w:val="00362737"/>
     <w:rsid w:val="0050073D"/>
     <w:rsid w:val="00597080"/>
     <w:rsid w:val="007157E5"/>
+    <w:rsid w:val="009B1560"/>
     <w:rsid w:val="00A7193D"/>
+    <w:rsid w:val="00A955BC"/>
     <w:rsid w:val="00B33252"/>
+    <w:rsid w:val="00C27FD2"/>
     <w:rsid w:val="00C50FE8"/>
     <w:rsid w:val="00CA5F4A"/>
     <w:rsid w:val="00D24536"/>
     <w:rsid w:val="00D45582"/>
     <w:rsid w:val="00D57B12"/>
+    <w:rsid w:val="00DD1EE5"/>
     <w:rsid w:val="00E64363"/>
     <w:rsid w:val="00F1482A"/>
   </w:rsids>

</xml_diff>